<commit_message>
[Actividad 2] Terminada la parte teórica
Sinceramente, no sé si está bien o mal... pero hecha está.
</commit_message>
<xml_diff>
--- a/Actividad_2/Actividad_2_3.docx
+++ b/Actividad_2/Actividad_2_3.docx
@@ -1,26 +1,41 @@
 
 <file path=word/document.xml><?xml version="1.0" encoding="utf-8"?>
-<w:document xmlns:wpc="http://schemas.microsoft.com/office/word/2010/wordprocessingCanvas" xmlns:cx="http://schemas.microsoft.com/office/drawing/2014/chartex" xmlns:cx1="http://schemas.microsoft.com/office/drawing/2015/9/8/chartex" xmlns:cx2="http://schemas.microsoft.com/office/drawing/2015/10/21/chartex" xmlns:cx3="http://schemas.microsoft.com/office/drawing/2016/5/9/chartex" xmlns:cx4="http://schemas.microsoft.com/office/drawing/2016/5/10/chartex" xmlns:cx5="http://schemas.microsoft.com/office/drawing/2016/5/11/chartex" xmlns:cx6="http://schemas.microsoft.com/office/drawing/2016/5/12/chartex" xmlns:cx7="http://schemas.microsoft.com/office/drawing/2016/5/13/chartex" xmlns:cx8="http://schemas.microsoft.com/office/drawing/2016/5/14/chartex" xmlns:mc="http://schemas.openxmlformats.org/markup-compatibility/2006" xmlns:aink="http://schemas.microsoft.com/office/drawing/2016/ink" xmlns:am3d="http://schemas.microsoft.com/office/drawing/2017/model3d" xmlns:o="urn:schemas-microsoft-com:office:office" xmlns:oel="http://schemas.microsoft.com/office/2019/extlst" xmlns:r="http://schemas.openxmlformats.org/officeDocument/2006/relationships" xmlns:m="http://schemas.openxmlformats.org/officeDocument/2006/math" xmlns:v="urn:schemas-microsoft-com:vml" xmlns:wp14="http://schemas.microsoft.com/office/word/2010/wordprocessingDrawing" xmlns:wp="http://schemas.openxmlformats.org/drawingml/2006/wordprocessingDrawing" xmlns:w10="urn:schemas-microsoft-com:office:word" xmlns:w="http://schemas.openxmlformats.org/wordprocessingml/2006/main" xmlns:w14="http://schemas.microsoft.com/office/word/2010/wordml" xmlns:w15="http://schemas.microsoft.com/office/word/2012/wordml" xmlns:w16cex="http://schemas.microsoft.com/office/word/2018/wordml/cex" xmlns:w16cid="http://schemas.microsoft.com/office/word/2016/wordml/cid" xmlns:w16="http://schemas.microsoft.com/office/word/2018/wordml" xmlns:w16sdtdh="http://schemas.microsoft.com/office/word/2020/wordml/sdtdatahash" xmlns:w16se="http://schemas.microsoft.com/office/word/2015/wordml/symex" xmlns:wpg="http://schemas.microsoft.com/office/word/2010/wordprocessingGroup" xmlns:wpi="http://schemas.microsoft.com/office/word/2010/wordprocessingInk" xmlns:wne="http://schemas.microsoft.com/office/word/2006/wordml" xmlns:wps="http://schemas.microsoft.com/office/word/2010/wordprocessingShape" mc:Ignorable="w14 w15 w16se w16cid w16 w16cex w16sdtdh wp14">
+<w:document xmlns:o="urn:schemas-microsoft-com:office:office" xmlns:r="http://schemas.openxmlformats.org/officeDocument/2006/relationships" xmlns:v="urn:schemas-microsoft-com:vml" xmlns:w="http://schemas.openxmlformats.org/wordprocessingml/2006/main" xmlns:w10="urn:schemas-microsoft-com:office:word" xmlns:wp="http://schemas.openxmlformats.org/drawingml/2006/wordprocessingDrawing" xmlns:wps="http://schemas.microsoft.com/office/word/2010/wordprocessingShape" xmlns:wpg="http://schemas.microsoft.com/office/word/2010/wordprocessingGroup" xmlns:mc="http://schemas.openxmlformats.org/markup-compatibility/2006" xmlns:wp14="http://schemas.microsoft.com/office/word/2010/wordprocessingDrawing" xmlns:w14="http://schemas.microsoft.com/office/word/2010/wordml" xmlns:w15="http://schemas.microsoft.com/office/word/2012/wordml" mc:Ignorable="w14 wp14 w15">
   <w:body>
     <w:tbl>
       <w:tblPr>
         <w:tblStyle w:val="Tablaconcuadrcula"/>
-        <w:tblW w:w="0" w:type="auto"/>
-        <w:tblLook w:val="04A0" w:firstRow="1" w:lastRow="0" w:firstColumn="1" w:lastColumn="0" w:noHBand="0" w:noVBand="1"/>
+        <w:tblW w:w="8494" w:type="dxa"/>
+        <w:jc w:val="left"/>
+        <w:tblInd w:w="0" w:type="dxa"/>
+        <w:tblLayout w:type="fixed"/>
+        <w:tblCellMar>
+          <w:top w:w="0" w:type="dxa"/>
+          <w:left w:w="108" w:type="dxa"/>
+          <w:bottom w:w="0" w:type="dxa"/>
+          <w:right w:w="108" w:type="dxa"/>
+        </w:tblCellMar>
+        <w:tblLook w:val="04a0" w:noHBand="0" w:noVBand="1" w:firstColumn="1" w:lastRow="0" w:lastColumn="0" w:firstRow="1"/>
       </w:tblPr>
       <w:tblGrid>
         <w:gridCol w:w="8494"/>
       </w:tblGrid>
       <w:tr>
+        <w:trPr/>
         <w:tc>
           <w:tcPr>
             <w:tcW w:w="8494" w:type="dxa"/>
-            <w:shd w:val="clear" w:color="auto" w:fill="323E4F" w:themeFill="text2" w:themeFillShade="BF"/>
+            <w:tcBorders/>
+            <w:shd w:color="auto" w:fill="323E4F" w:themeFill="text2" w:themeFillShade="bf" w:val="clear"/>
           </w:tcPr>
           <w:p>
             <w:pPr>
+              <w:pStyle w:val="Normal"/>
+              <w:widowControl/>
+              <w:spacing w:lineRule="auto" w:line="240" w:before="0" w:after="0"/>
               <w:jc w:val="center"/>
               <w:rPr>
+                <w:b/>
                 <w:b/>
                 <w:bCs/>
                 <w:color w:val="FFFFFF" w:themeColor="background1"/>
@@ -30,19 +45,26 @@
             </w:pPr>
             <w:r>
               <w:rPr>
+                <w:rFonts w:eastAsia="Calibri" w:cs=""/>
                 <w:b/>
                 <w:bCs/>
                 <w:color w:val="FFFFFF" w:themeColor="background1"/>
+                <w:kern w:val="0"/>
                 <w:sz w:val="32"/>
                 <w:szCs w:val="32"/>
+                <w:lang w:val="es-ES" w:eastAsia="en-US" w:bidi="ar-SA"/>
               </w:rPr>
               <w:t>ACTIVIDAD 2.3 – Ejercicio Teórico</w:t>
             </w:r>
           </w:p>
           <w:p>
             <w:pPr>
+              <w:pStyle w:val="Normal"/>
+              <w:widowControl/>
+              <w:spacing w:lineRule="auto" w:line="240" w:before="0" w:after="0"/>
               <w:jc w:val="center"/>
               <w:rPr>
+                <w:b/>
                 <w:b/>
                 <w:bCs/>
                 <w:sz w:val="32"/>
@@ -51,11 +73,14 @@
             </w:pPr>
             <w:r>
               <w:rPr>
+                <w:rFonts w:eastAsia="Calibri" w:cs=""/>
                 <w:b/>
                 <w:bCs/>
                 <w:color w:val="FFFFFF" w:themeColor="background1"/>
+                <w:kern w:val="0"/>
                 <w:sz w:val="32"/>
                 <w:szCs w:val="32"/>
+                <w:lang w:val="es-ES" w:eastAsia="en-US" w:bidi="ar-SA"/>
               </w:rPr>
               <w:t>Anteproyecto de minería de datos web</w:t>
             </w:r>
@@ -64,68 +89,205 @@
       </w:tr>
       <w:tr>
         <w:trPr>
-          <w:trHeight w:val="2494"/>
+          <w:trHeight w:val="2494" w:hRule="atLeast"/>
         </w:trPr>
         <w:tc>
           <w:tcPr>
             <w:tcW w:w="8494" w:type="dxa"/>
-            <w:shd w:val="clear" w:color="auto" w:fill="ACB9CA" w:themeFill="text2" w:themeFillTint="66"/>
+            <w:tcBorders/>
+            <w:shd w:color="auto" w:fill="ACB9CA" w:themeFill="text2" w:themeFillTint="66" w:val="clear"/>
             <w:vAlign w:val="center"/>
           </w:tcPr>
           <w:p>
-            <w:r>
+            <w:pPr>
+              <w:pStyle w:val="Normal"/>
+              <w:widowControl/>
+              <w:spacing w:lineRule="auto" w:line="240" w:before="0" w:after="0"/>
+              <w:jc w:val="left"/>
+              <w:rPr>
+                <w:rFonts w:ascii="Calibri" w:hAnsi="Calibri" w:eastAsia="Calibri" w:cs=""/>
+                <w:kern w:val="0"/>
+                <w:sz w:val="22"/>
+                <w:szCs w:val="22"/>
+                <w:lang w:val="es-ES" w:eastAsia="en-US" w:bidi="ar-SA"/>
+              </w:rPr>
+            </w:pPr>
+            <w:r>
+              <w:rPr>
+                <w:rFonts w:eastAsia="Calibri" w:cs=""/>
+                <w:kern w:val="0"/>
+                <w:sz w:val="22"/>
+                <w:szCs w:val="22"/>
+                <w:lang w:val="es-ES" w:eastAsia="en-US" w:bidi="ar-SA"/>
+              </w:rPr>
               <w:t>Imagina que decides montar un sistema de minería de datos web basado en un motor predictivo de Machine Learning.</w:t>
             </w:r>
           </w:p>
-          <w:p/>
-          <w:p>
-            <w:r>
-              <w:t xml:space="preserve">Este es un ejercicio teórico. </w:t>
-            </w:r>
-            <w:r>
-              <w:t xml:space="preserve">Explica en una </w:t>
-            </w:r>
-            <w:r>
-              <w:rPr>
+          <w:p>
+            <w:pPr>
+              <w:pStyle w:val="Normal"/>
+              <w:widowControl/>
+              <w:spacing w:lineRule="auto" w:line="240" w:before="0" w:after="0"/>
+              <w:jc w:val="left"/>
+              <w:rPr>
+                <w:rFonts w:ascii="Calibri" w:hAnsi="Calibri" w:eastAsia="Calibri" w:cs=""/>
+                <w:kern w:val="0"/>
+                <w:sz w:val="22"/>
+                <w:szCs w:val="22"/>
+                <w:lang w:val="es-ES" w:eastAsia="en-US" w:bidi="ar-SA"/>
+              </w:rPr>
+            </w:pPr>
+            <w:r>
+              <w:rPr>
+                <w:rFonts w:eastAsia="Calibri" w:cs=""/>
+                <w:kern w:val="0"/>
+                <w:sz w:val="22"/>
+                <w:szCs w:val="22"/>
+                <w:lang w:val="es-ES" w:eastAsia="en-US" w:bidi="ar-SA"/>
+              </w:rPr>
+            </w:r>
+          </w:p>
+          <w:p>
+            <w:pPr>
+              <w:pStyle w:val="Normal"/>
+              <w:widowControl/>
+              <w:spacing w:lineRule="auto" w:line="240" w:before="0" w:after="0"/>
+              <w:jc w:val="left"/>
+              <w:rPr>
+                <w:rFonts w:ascii="Calibri" w:hAnsi="Calibri" w:eastAsia="Calibri" w:cs=""/>
+                <w:kern w:val="0"/>
+                <w:sz w:val="22"/>
+                <w:szCs w:val="22"/>
+                <w:lang w:val="es-ES" w:eastAsia="en-US" w:bidi="ar-SA"/>
+              </w:rPr>
+            </w:pPr>
+            <w:r>
+              <w:rPr>
+                <w:rFonts w:eastAsia="Calibri" w:cs=""/>
+                <w:kern w:val="0"/>
+                <w:sz w:val="22"/>
+                <w:szCs w:val="22"/>
+                <w:lang w:val="es-ES" w:eastAsia="en-US" w:bidi="ar-SA"/>
+              </w:rPr>
+              <w:t xml:space="preserve">Este es un ejercicio teórico. Explica en una </w:t>
+            </w:r>
+            <w:r>
+              <w:rPr>
+                <w:rFonts w:eastAsia="Calibri" w:cs=""/>
                 <w:b/>
                 <w:bCs/>
-              </w:rPr>
-              <w:t xml:space="preserve">extensión máxima de 1 </w:t>
-            </w:r>
-            <w:r>
-              <w:rPr>
-                <w:b/>
-                <w:bCs/>
-              </w:rPr>
-              <w:t>página</w:t>
-            </w:r>
-            <w:r>
-              <w:t xml:space="preserve"> tu idea de proyecto, intentando contestar en la medida de lo posible a cuantas puedas de las siguientes preguntas.</w:t>
-            </w:r>
-            <w:r>
-              <w:t xml:space="preserve"> No es necesario que escribas nada de código, pero si lo ves necesario puedes comentar algunas de las tecnologías que usarías también.</w:t>
+                <w:kern w:val="0"/>
+                <w:sz w:val="22"/>
+                <w:szCs w:val="22"/>
+                <w:lang w:val="es-ES" w:eastAsia="en-US" w:bidi="ar-SA"/>
+              </w:rPr>
+              <w:t>extensión máxima de 1 página</w:t>
+            </w:r>
+            <w:r>
+              <w:rPr>
+                <w:rFonts w:eastAsia="Calibri" w:cs=""/>
+                <w:kern w:val="0"/>
+                <w:sz w:val="22"/>
+                <w:szCs w:val="22"/>
+                <w:lang w:val="es-ES" w:eastAsia="en-US" w:bidi="ar-SA"/>
+              </w:rPr>
+              <w:t xml:space="preserve"> tu idea de proyecto, intentando contestar en la medida de lo posible a cuantas puedas de las siguientes preguntas. No es necesario que escribas nada de código, pero si lo ves necesario puedes comentar algunas de las tecnologías que usarías también.</w:t>
             </w:r>
           </w:p>
         </w:tc>
       </w:tr>
       <w:tr>
         <w:trPr>
-          <w:trHeight w:val="2494"/>
+          <w:trHeight w:val="2494" w:hRule="atLeast"/>
         </w:trPr>
         <w:tc>
           <w:tcPr>
             <w:tcW w:w="8494" w:type="dxa"/>
-            <w:shd w:val="clear" w:color="auto" w:fill="ACB9CA" w:themeFill="text2" w:themeFillTint="66"/>
+            <w:tcBorders/>
+            <w:shd w:color="auto" w:fill="ACB9CA" w:themeFill="text2" w:themeFillTint="66" w:val="clear"/>
             <w:vAlign w:val="center"/>
           </w:tcPr>
           <w:p>
-            <w:r>
-              <w:t>Nombre Alumno:</w:t>
-            </w:r>
-          </w:p>
-          <w:p/>
-          <w:p>
-            <w:r>
+            <w:pPr>
+              <w:pStyle w:val="Normal"/>
+              <w:widowControl/>
+              <w:spacing w:lineRule="auto" w:line="240" w:before="0" w:after="0"/>
+              <w:jc w:val="left"/>
+              <w:rPr>
+                <w:rFonts w:ascii="Calibri" w:hAnsi="Calibri" w:eastAsia="Calibri" w:cs=""/>
+                <w:kern w:val="0"/>
+                <w:sz w:val="22"/>
+                <w:szCs w:val="22"/>
+                <w:lang w:val="es-ES" w:eastAsia="en-US" w:bidi="ar-SA"/>
+              </w:rPr>
+            </w:pPr>
+            <w:r>
+              <w:rPr>
+                <w:rFonts w:eastAsia="Calibri" w:cs=""/>
+                <w:kern w:val="0"/>
+                <w:sz w:val="22"/>
+                <w:szCs w:val="22"/>
+                <w:lang w:val="es-ES" w:eastAsia="en-US" w:bidi="ar-SA"/>
+              </w:rPr>
+              <w:t xml:space="preserve">Nombre Alumno: </w:t>
+            </w:r>
+            <w:r>
+              <w:rPr>
+                <w:rFonts w:eastAsia="Calibri" w:cs=""/>
+                <w:kern w:val="0"/>
+                <w:sz w:val="22"/>
+                <w:szCs w:val="22"/>
+                <w:lang w:val="es-ES" w:eastAsia="en-US" w:bidi="ar-SA"/>
+              </w:rPr>
+              <w:t>Rubén Gómez Olivencia</w:t>
+            </w:r>
+          </w:p>
+          <w:p>
+            <w:pPr>
+              <w:pStyle w:val="Normal"/>
+              <w:widowControl/>
+              <w:spacing w:lineRule="auto" w:line="240" w:before="0" w:after="0"/>
+              <w:jc w:val="left"/>
+              <w:rPr>
+                <w:rFonts w:ascii="Calibri" w:hAnsi="Calibri" w:eastAsia="Calibri" w:cs=""/>
+                <w:kern w:val="0"/>
+                <w:sz w:val="22"/>
+                <w:szCs w:val="22"/>
+                <w:lang w:val="es-ES" w:eastAsia="en-US" w:bidi="ar-SA"/>
+              </w:rPr>
+            </w:pPr>
+            <w:r>
+              <w:rPr>
+                <w:rFonts w:eastAsia="Calibri" w:cs=""/>
+                <w:kern w:val="0"/>
+                <w:sz w:val="22"/>
+                <w:szCs w:val="22"/>
+                <w:lang w:val="es-ES" w:eastAsia="en-US" w:bidi="ar-SA"/>
+              </w:rPr>
+            </w:r>
+          </w:p>
+          <w:p>
+            <w:pPr>
+              <w:pStyle w:val="Normal"/>
+              <w:widowControl/>
+              <w:spacing w:lineRule="auto" w:line="240" w:before="0" w:after="0"/>
+              <w:jc w:val="left"/>
+              <w:rPr>
+                <w:rFonts w:ascii="Calibri" w:hAnsi="Calibri" w:eastAsia="Calibri" w:cs=""/>
+                <w:kern w:val="0"/>
+                <w:sz w:val="22"/>
+                <w:szCs w:val="22"/>
+                <w:lang w:val="es-ES" w:eastAsia="en-US" w:bidi="ar-SA"/>
+              </w:rPr>
+            </w:pPr>
+            <w:r>
+              <w:rPr>
+                <w:rFonts w:eastAsia="Calibri" w:cs=""/>
+                <w:kern w:val="0"/>
+                <w:sz w:val="22"/>
+                <w:szCs w:val="22"/>
+                <w:lang w:val="es-ES" w:eastAsia="en-US" w:bidi="ar-SA"/>
+              </w:rPr>
               <w:t>Otros Alumnos Grupo (si hay):</w:t>
             </w:r>
           </w:p>
@@ -133,271 +295,534 @@
       </w:tr>
       <w:tr>
         <w:trPr>
-          <w:trHeight w:val="10658"/>
+          <w:trHeight w:val="10658" w:hRule="atLeast"/>
         </w:trPr>
         <w:tc>
           <w:tcPr>
             <w:tcW w:w="8494" w:type="dxa"/>
-            <w:shd w:val="clear" w:color="auto" w:fill="D5DCE4" w:themeFill="text2" w:themeFillTint="33"/>
+            <w:tcBorders/>
+            <w:shd w:color="auto" w:fill="D5DCE4" w:themeFill="text2" w:themeFillTint="33" w:val="clear"/>
             <w:vAlign w:val="center"/>
           </w:tcPr>
           <w:p>
             <w:pPr>
-              <w:pStyle w:val="Prrafodelista"/>
+              <w:pStyle w:val="ListParagraph"/>
+              <w:widowControl/>
               <w:numPr>
                 <w:ilvl w:val="0"/>
                 <w:numId w:val="1"/>
               </w:numPr>
-              <w:spacing w:line="360" w:lineRule="auto"/>
-            </w:pPr>
-            <w:r>
-              <w:lastRenderedPageBreak/>
+              <w:spacing w:lineRule="auto" w:line="360" w:before="0" w:after="0"/>
+              <w:contextualSpacing/>
+              <w:jc w:val="left"/>
+              <w:rPr>
+                <w:rFonts w:ascii="Calibri" w:hAnsi="Calibri" w:eastAsia="Calibri" w:cs=""/>
+                <w:kern w:val="0"/>
+                <w:sz w:val="22"/>
+                <w:szCs w:val="22"/>
+                <w:lang w:val="es-ES" w:eastAsia="en-US" w:bidi="ar-SA"/>
+              </w:rPr>
+            </w:pPr>
+            <w:r>
+              <w:rPr>
+                <w:rFonts w:eastAsia="Calibri" w:cs=""/>
+                <w:kern w:val="0"/>
+                <w:sz w:val="22"/>
+                <w:szCs w:val="22"/>
+                <w:lang w:val="es-ES" w:eastAsia="en-US" w:bidi="ar-SA"/>
+              </w:rPr>
               <w:t>¿Cuál es el objetivo de tu proyecto?</w:t>
             </w:r>
           </w:p>
           <w:p>
             <w:pPr>
-              <w:pStyle w:val="Prrafodelista"/>
+              <w:pStyle w:val="ListParagraph"/>
+              <w:widowControl/>
               <w:numPr>
                 <w:ilvl w:val="0"/>
                 <w:numId w:val="1"/>
               </w:numPr>
-              <w:spacing w:line="360" w:lineRule="auto"/>
-            </w:pPr>
-            <w:r>
-              <w:t xml:space="preserve">¿Qué tipo de minería web </w:t>
-            </w:r>
-            <w:r>
-              <w:t>usarás</w:t>
-            </w:r>
-            <w:r>
-              <w:t xml:space="preserve">: </w:t>
-            </w:r>
-            <w:r>
-              <w:t xml:space="preserve">de </w:t>
-            </w:r>
-            <w:r>
-              <w:t xml:space="preserve">contenido, </w:t>
-            </w:r>
-            <w:r>
-              <w:t xml:space="preserve">de </w:t>
-            </w:r>
-            <w:r>
-              <w:t>u</w:t>
-            </w:r>
-            <w:r>
-              <w:t>tilización</w:t>
-            </w:r>
-            <w:r>
-              <w:t xml:space="preserve">, </w:t>
-            </w:r>
-            <w:r>
-              <w:t xml:space="preserve">de </w:t>
-            </w:r>
-            <w:r>
-              <w:t>estructura?</w:t>
-            </w:r>
-          </w:p>
-          <w:p>
-            <w:pPr>
-              <w:pStyle w:val="Prrafodelista"/>
+              <w:spacing w:lineRule="auto" w:line="360" w:before="0" w:after="0"/>
+              <w:contextualSpacing/>
+              <w:jc w:val="left"/>
+              <w:rPr>
+                <w:rFonts w:ascii="Calibri" w:hAnsi="Calibri" w:eastAsia="Calibri" w:cs=""/>
+                <w:kern w:val="0"/>
+                <w:sz w:val="22"/>
+                <w:szCs w:val="22"/>
+                <w:lang w:val="es-ES" w:eastAsia="en-US" w:bidi="ar-SA"/>
+              </w:rPr>
+            </w:pPr>
+            <w:r>
+              <w:rPr>
+                <w:rFonts w:eastAsia="Calibri" w:cs=""/>
+                <w:kern w:val="0"/>
+                <w:sz w:val="22"/>
+                <w:szCs w:val="22"/>
+                <w:lang w:val="es-ES" w:eastAsia="en-US" w:bidi="ar-SA"/>
+              </w:rPr>
+              <w:t>¿Qué tipo de minería web usarás: de contenido, de utilización, de estructura?</w:t>
+            </w:r>
+          </w:p>
+          <w:p>
+            <w:pPr>
+              <w:pStyle w:val="ListParagraph"/>
+              <w:widowControl/>
               <w:numPr>
                 <w:ilvl w:val="0"/>
                 <w:numId w:val="1"/>
               </w:numPr>
-              <w:spacing w:line="360" w:lineRule="auto"/>
-            </w:pPr>
-            <w:r>
+              <w:spacing w:lineRule="auto" w:line="360" w:before="0" w:after="0"/>
+              <w:contextualSpacing/>
+              <w:jc w:val="left"/>
+              <w:rPr>
+                <w:rFonts w:ascii="Calibri" w:hAnsi="Calibri" w:eastAsia="Calibri" w:cs=""/>
+                <w:kern w:val="0"/>
+                <w:sz w:val="22"/>
+                <w:szCs w:val="22"/>
+                <w:lang w:val="es-ES" w:eastAsia="en-US" w:bidi="ar-SA"/>
+              </w:rPr>
+            </w:pPr>
+            <w:r>
+              <w:rPr>
+                <w:rFonts w:eastAsia="Calibri" w:cs=""/>
+                <w:kern w:val="0"/>
+                <w:sz w:val="22"/>
+                <w:szCs w:val="22"/>
+                <w:lang w:val="es-ES" w:eastAsia="en-US" w:bidi="ar-SA"/>
+              </w:rPr>
               <w:t>¿Cuáles serían tus fuentes de datos? ¿Qué web o conjunto de webs usarías para extraer datos?</w:t>
             </w:r>
           </w:p>
           <w:p>
             <w:pPr>
-              <w:pStyle w:val="Prrafodelista"/>
+              <w:pStyle w:val="ListParagraph"/>
+              <w:widowControl/>
               <w:numPr>
                 <w:ilvl w:val="1"/>
                 <w:numId w:val="1"/>
               </w:numPr>
-              <w:spacing w:line="360" w:lineRule="auto"/>
-            </w:pPr>
-            <w:r>
+              <w:spacing w:lineRule="auto" w:line="360" w:before="0" w:after="0"/>
+              <w:contextualSpacing/>
+              <w:jc w:val="left"/>
+              <w:rPr>
+                <w:rFonts w:ascii="Calibri" w:hAnsi="Calibri" w:eastAsia="Calibri" w:cs=""/>
+                <w:kern w:val="0"/>
+                <w:sz w:val="22"/>
+                <w:szCs w:val="22"/>
+                <w:lang w:val="es-ES" w:eastAsia="en-US" w:bidi="ar-SA"/>
+              </w:rPr>
+            </w:pPr>
+            <w:r>
+              <w:rPr>
+                <w:rFonts w:eastAsia="Calibri" w:cs=""/>
+                <w:kern w:val="0"/>
+                <w:sz w:val="22"/>
+                <w:szCs w:val="22"/>
+                <w:lang w:val="es-ES" w:eastAsia="en-US" w:bidi="ar-SA"/>
+              </w:rPr>
               <w:t>¿Usarías una web de un dominio propio o de tu empresa, o usarías webs externas?</w:t>
             </w:r>
           </w:p>
           <w:p>
             <w:pPr>
-              <w:pStyle w:val="Prrafodelista"/>
+              <w:pStyle w:val="ListParagraph"/>
+              <w:widowControl/>
               <w:numPr>
                 <w:ilvl w:val="1"/>
                 <w:numId w:val="1"/>
               </w:numPr>
-              <w:spacing w:line="360" w:lineRule="auto"/>
-            </w:pPr>
-            <w:r>
+              <w:spacing w:lineRule="auto" w:line="360" w:before="0" w:after="0"/>
+              <w:contextualSpacing/>
+              <w:jc w:val="left"/>
+              <w:rPr>
+                <w:rFonts w:ascii="Calibri" w:hAnsi="Calibri" w:eastAsia="Calibri" w:cs=""/>
+                <w:kern w:val="0"/>
+                <w:sz w:val="22"/>
+                <w:szCs w:val="22"/>
+                <w:lang w:val="es-ES" w:eastAsia="en-US" w:bidi="ar-SA"/>
+              </w:rPr>
+            </w:pPr>
+            <w:r>
+              <w:rPr>
+                <w:rFonts w:eastAsia="Calibri" w:cs=""/>
+                <w:kern w:val="0"/>
+                <w:sz w:val="22"/>
+                <w:szCs w:val="22"/>
+                <w:lang w:val="es-ES" w:eastAsia="en-US" w:bidi="ar-SA"/>
+              </w:rPr>
               <w:t>¿Qué tipo de datos quieres minar: numéricos, textos, imágenes?</w:t>
             </w:r>
           </w:p>
           <w:p>
             <w:pPr>
-              <w:pStyle w:val="Prrafodelista"/>
+              <w:pStyle w:val="ListParagraph"/>
+              <w:widowControl/>
               <w:numPr>
                 <w:ilvl w:val="1"/>
                 <w:numId w:val="1"/>
               </w:numPr>
-              <w:spacing w:line="360" w:lineRule="auto"/>
-            </w:pPr>
-            <w:r>
+              <w:spacing w:lineRule="auto" w:line="360" w:before="0" w:after="0"/>
+              <w:contextualSpacing/>
+              <w:jc w:val="left"/>
+              <w:rPr>
+                <w:rFonts w:ascii="Calibri" w:hAnsi="Calibri" w:eastAsia="Calibri" w:cs=""/>
+                <w:kern w:val="0"/>
+                <w:sz w:val="22"/>
+                <w:szCs w:val="22"/>
+                <w:lang w:val="es-ES" w:eastAsia="en-US" w:bidi="ar-SA"/>
+              </w:rPr>
+            </w:pPr>
+            <w:r>
+              <w:rPr>
+                <w:rFonts w:eastAsia="Calibri" w:cs=""/>
+                <w:kern w:val="0"/>
+                <w:sz w:val="22"/>
+                <w:szCs w:val="22"/>
+                <w:lang w:val="es-ES" w:eastAsia="en-US" w:bidi="ar-SA"/>
+              </w:rPr>
               <w:t>Señala la web concreta y pon ejemplos concretos de datos en esa web querrías minar</w:t>
             </w:r>
           </w:p>
           <w:p>
             <w:pPr>
-              <w:pStyle w:val="Prrafodelista"/>
+              <w:pStyle w:val="ListParagraph"/>
+              <w:widowControl/>
               <w:numPr>
                 <w:ilvl w:val="1"/>
                 <w:numId w:val="1"/>
               </w:numPr>
-              <w:spacing w:line="360" w:lineRule="auto"/>
-            </w:pPr>
-            <w:r>
+              <w:spacing w:lineRule="auto" w:line="360" w:before="0" w:after="0"/>
+              <w:contextualSpacing/>
+              <w:jc w:val="left"/>
+              <w:rPr>
+                <w:rFonts w:ascii="Calibri" w:hAnsi="Calibri" w:eastAsia="Calibri" w:cs=""/>
+                <w:kern w:val="0"/>
+                <w:sz w:val="22"/>
+                <w:szCs w:val="22"/>
+                <w:lang w:val="es-ES" w:eastAsia="en-US" w:bidi="ar-SA"/>
+              </w:rPr>
+            </w:pPr>
+            <w:r>
+              <w:rPr>
+                <w:rFonts w:eastAsia="Calibri" w:cs=""/>
+                <w:kern w:val="0"/>
+                <w:sz w:val="22"/>
+                <w:szCs w:val="22"/>
+                <w:lang w:val="es-ES" w:eastAsia="en-US" w:bidi="ar-SA"/>
+              </w:rPr>
               <w:t>¿Prevés algún problema en la adquisición de los datos?</w:t>
             </w:r>
           </w:p>
           <w:p>
             <w:pPr>
-              <w:pStyle w:val="Prrafodelista"/>
+              <w:pStyle w:val="ListParagraph"/>
+              <w:widowControl/>
               <w:numPr>
                 <w:ilvl w:val="0"/>
                 <w:numId w:val="1"/>
               </w:numPr>
-              <w:spacing w:line="360" w:lineRule="auto"/>
-            </w:pPr>
-            <w:r>
+              <w:spacing w:lineRule="auto" w:line="360" w:before="0" w:after="0"/>
+              <w:contextualSpacing/>
+              <w:jc w:val="left"/>
+              <w:rPr>
+                <w:rFonts w:ascii="Calibri" w:hAnsi="Calibri" w:eastAsia="Calibri" w:cs=""/>
+                <w:kern w:val="0"/>
+                <w:sz w:val="22"/>
+                <w:szCs w:val="22"/>
+                <w:lang w:val="es-ES" w:eastAsia="en-US" w:bidi="ar-SA"/>
+              </w:rPr>
+            </w:pPr>
+            <w:r>
+              <w:rPr>
+                <w:rFonts w:eastAsia="Calibri" w:cs=""/>
+                <w:kern w:val="0"/>
+                <w:sz w:val="22"/>
+                <w:szCs w:val="22"/>
+                <w:lang w:val="es-ES" w:eastAsia="en-US" w:bidi="ar-SA"/>
+              </w:rPr>
               <w:t>¿Con qué frecuencia tendrías que hacer el minado de datos?</w:t>
             </w:r>
           </w:p>
           <w:p>
             <w:pPr>
-              <w:pStyle w:val="Prrafodelista"/>
+              <w:pStyle w:val="ListParagraph"/>
+              <w:widowControl/>
               <w:numPr>
                 <w:ilvl w:val="1"/>
                 <w:numId w:val="1"/>
               </w:numPr>
-              <w:spacing w:line="360" w:lineRule="auto"/>
-            </w:pPr>
-            <w:r>
+              <w:spacing w:lineRule="auto" w:line="360" w:before="0" w:after="0"/>
+              <w:contextualSpacing/>
+              <w:jc w:val="left"/>
+              <w:rPr>
+                <w:rFonts w:ascii="Calibri" w:hAnsi="Calibri" w:eastAsia="Calibri" w:cs=""/>
+                <w:kern w:val="0"/>
+                <w:sz w:val="22"/>
+                <w:szCs w:val="22"/>
+                <w:lang w:val="es-ES" w:eastAsia="en-US" w:bidi="ar-SA"/>
+              </w:rPr>
+            </w:pPr>
+            <w:r>
+              <w:rPr>
+                <w:rFonts w:eastAsia="Calibri" w:cs=""/>
+                <w:kern w:val="0"/>
+                <w:sz w:val="22"/>
+                <w:szCs w:val="22"/>
+                <w:lang w:val="es-ES" w:eastAsia="en-US" w:bidi="ar-SA"/>
+              </w:rPr>
               <w:t>¿Qué cantidad de datos esperas manejar para crear tu dataset de entrenamiento?</w:t>
             </w:r>
           </w:p>
           <w:p>
             <w:pPr>
-              <w:pStyle w:val="Prrafodelista"/>
+              <w:pStyle w:val="ListParagraph"/>
+              <w:widowControl/>
               <w:numPr>
                 <w:ilvl w:val="1"/>
                 <w:numId w:val="1"/>
               </w:numPr>
-              <w:spacing w:line="360" w:lineRule="auto"/>
-            </w:pPr>
-            <w:r>
+              <w:spacing w:lineRule="auto" w:line="360" w:before="0" w:after="0"/>
+              <w:contextualSpacing/>
+              <w:jc w:val="left"/>
+              <w:rPr>
+                <w:rFonts w:ascii="Calibri" w:hAnsi="Calibri" w:eastAsia="Calibri" w:cs=""/>
+                <w:kern w:val="0"/>
+                <w:sz w:val="22"/>
+                <w:szCs w:val="22"/>
+                <w:lang w:val="es-ES" w:eastAsia="en-US" w:bidi="ar-SA"/>
+              </w:rPr>
+            </w:pPr>
+            <w:r>
+              <w:rPr>
+                <w:rFonts w:eastAsia="Calibri" w:cs=""/>
+                <w:kern w:val="0"/>
+                <w:sz w:val="22"/>
+                <w:szCs w:val="22"/>
+                <w:lang w:val="es-ES" w:eastAsia="en-US" w:bidi="ar-SA"/>
+              </w:rPr>
               <w:t>¿Y una vez esté el sistema en funcionamiento?</w:t>
             </w:r>
           </w:p>
           <w:p>
             <w:pPr>
-              <w:pStyle w:val="Prrafodelista"/>
+              <w:pStyle w:val="ListParagraph"/>
+              <w:widowControl/>
               <w:numPr>
                 <w:ilvl w:val="0"/>
                 <w:numId w:val="1"/>
               </w:numPr>
-              <w:spacing w:line="360" w:lineRule="auto"/>
-            </w:pPr>
-            <w:r>
+              <w:spacing w:lineRule="auto" w:line="360" w:before="0" w:after="0"/>
+              <w:contextualSpacing/>
+              <w:jc w:val="left"/>
+              <w:rPr>
+                <w:rFonts w:ascii="Calibri" w:hAnsi="Calibri" w:eastAsia="Calibri" w:cs=""/>
+                <w:kern w:val="0"/>
+                <w:sz w:val="22"/>
+                <w:szCs w:val="22"/>
+                <w:lang w:val="es-ES" w:eastAsia="en-US" w:bidi="ar-SA"/>
+              </w:rPr>
+            </w:pPr>
+            <w:r>
+              <w:rPr>
+                <w:rFonts w:eastAsia="Calibri" w:cs=""/>
+                <w:kern w:val="0"/>
+                <w:sz w:val="22"/>
+                <w:szCs w:val="22"/>
+                <w:lang w:val="es-ES" w:eastAsia="en-US" w:bidi="ar-SA"/>
+              </w:rPr>
               <w:t>¿Qué tipo de sistema predictivo (de Machine Learning) propones?</w:t>
             </w:r>
           </w:p>
           <w:p>
             <w:pPr>
-              <w:pStyle w:val="Prrafodelista"/>
+              <w:pStyle w:val="ListParagraph"/>
+              <w:widowControl/>
               <w:numPr>
                 <w:ilvl w:val="1"/>
                 <w:numId w:val="1"/>
               </w:numPr>
-              <w:spacing w:line="360" w:lineRule="auto"/>
-            </w:pPr>
-            <w:r>
+              <w:spacing w:lineRule="auto" w:line="360" w:before="0" w:after="0"/>
+              <w:contextualSpacing/>
+              <w:jc w:val="left"/>
+              <w:rPr>
+                <w:rFonts w:ascii="Calibri" w:hAnsi="Calibri" w:eastAsia="Calibri" w:cs=""/>
+                <w:kern w:val="0"/>
+                <w:sz w:val="22"/>
+                <w:szCs w:val="22"/>
+                <w:lang w:val="es-ES" w:eastAsia="en-US" w:bidi="ar-SA"/>
+              </w:rPr>
+            </w:pPr>
+            <w:r>
+              <w:rPr>
+                <w:rFonts w:eastAsia="Calibri" w:cs=""/>
+                <w:kern w:val="0"/>
+                <w:sz w:val="22"/>
+                <w:szCs w:val="22"/>
+                <w:lang w:val="es-ES" w:eastAsia="en-US" w:bidi="ar-SA"/>
+              </w:rPr>
               <w:t>¿Qué cosa te interesa predecir?</w:t>
             </w:r>
           </w:p>
           <w:p>
             <w:pPr>
-              <w:pStyle w:val="Prrafodelista"/>
+              <w:pStyle w:val="ListParagraph"/>
+              <w:widowControl/>
               <w:numPr>
                 <w:ilvl w:val="1"/>
                 <w:numId w:val="1"/>
               </w:numPr>
-              <w:spacing w:line="360" w:lineRule="auto"/>
-            </w:pPr>
-            <w:r>
+              <w:spacing w:lineRule="auto" w:line="360" w:before="0" w:after="0"/>
+              <w:contextualSpacing/>
+              <w:jc w:val="left"/>
+              <w:rPr>
+                <w:rFonts w:ascii="Calibri" w:hAnsi="Calibri" w:eastAsia="Calibri" w:cs=""/>
+                <w:kern w:val="0"/>
+                <w:sz w:val="22"/>
+                <w:szCs w:val="22"/>
+                <w:lang w:val="es-ES" w:eastAsia="en-US" w:bidi="ar-SA"/>
+              </w:rPr>
+            </w:pPr>
+            <w:r>
+              <w:rPr>
+                <w:rFonts w:eastAsia="Calibri" w:cs=""/>
+                <w:kern w:val="0"/>
+                <w:sz w:val="22"/>
+                <w:szCs w:val="22"/>
+                <w:lang w:val="es-ES" w:eastAsia="en-US" w:bidi="ar-SA"/>
+              </w:rPr>
               <w:t>¿Vas a usar sistemas de clustering, clasificación, regresión, análisis de textos?</w:t>
             </w:r>
           </w:p>
           <w:p>
             <w:pPr>
-              <w:pStyle w:val="Prrafodelista"/>
+              <w:pStyle w:val="ListParagraph"/>
+              <w:widowControl/>
               <w:numPr>
                 <w:ilvl w:val="1"/>
                 <w:numId w:val="1"/>
               </w:numPr>
-              <w:spacing w:line="360" w:lineRule="auto"/>
-            </w:pPr>
-            <w:r>
+              <w:spacing w:lineRule="auto" w:line="360" w:before="0" w:after="0"/>
+              <w:contextualSpacing/>
+              <w:jc w:val="left"/>
+              <w:rPr>
+                <w:rFonts w:ascii="Calibri" w:hAnsi="Calibri" w:eastAsia="Calibri" w:cs=""/>
+                <w:kern w:val="0"/>
+                <w:sz w:val="22"/>
+                <w:szCs w:val="22"/>
+                <w:lang w:val="es-ES" w:eastAsia="en-US" w:bidi="ar-SA"/>
+              </w:rPr>
+            </w:pPr>
+            <w:r>
+              <w:rPr>
+                <w:rFonts w:eastAsia="Calibri" w:cs=""/>
+                <w:kern w:val="0"/>
+                <w:sz w:val="22"/>
+                <w:szCs w:val="22"/>
+                <w:lang w:val="es-ES" w:eastAsia="en-US" w:bidi="ar-SA"/>
+              </w:rPr>
               <w:t>¿Cuáles crees que son las métricas adecuadas para validar tu sistema de minería web?</w:t>
             </w:r>
           </w:p>
           <w:p>
             <w:pPr>
-              <w:pStyle w:val="Prrafodelista"/>
+              <w:pStyle w:val="ListParagraph"/>
+              <w:widowControl/>
               <w:numPr>
                 <w:ilvl w:val="0"/>
                 <w:numId w:val="1"/>
               </w:numPr>
-              <w:spacing w:line="360" w:lineRule="auto"/>
-            </w:pPr>
-            <w:r>
-              <w:t xml:space="preserve">Más allá de este ejercicio teórico, ¿cómo de viable crees que sería </w:t>
-            </w:r>
-            <w:r>
-              <w:t>tu propuesta de</w:t>
-            </w:r>
-            <w:r>
-              <w:t xml:space="preserve"> sistema en la vida real?</w:t>
-            </w:r>
-          </w:p>
-          <w:p/>
+              <w:spacing w:lineRule="auto" w:line="360" w:before="0" w:after="0"/>
+              <w:contextualSpacing/>
+              <w:jc w:val="left"/>
+              <w:rPr>
+                <w:rFonts w:ascii="Calibri" w:hAnsi="Calibri" w:eastAsia="Calibri" w:cs=""/>
+                <w:kern w:val="0"/>
+                <w:sz w:val="22"/>
+                <w:szCs w:val="22"/>
+                <w:lang w:val="es-ES" w:eastAsia="en-US" w:bidi="ar-SA"/>
+              </w:rPr>
+            </w:pPr>
+            <w:r>
+              <w:rPr>
+                <w:rFonts w:eastAsia="Calibri" w:cs=""/>
+                <w:kern w:val="0"/>
+                <w:sz w:val="22"/>
+                <w:szCs w:val="22"/>
+                <w:lang w:val="es-ES" w:eastAsia="en-US" w:bidi="ar-SA"/>
+              </w:rPr>
+              <w:t>Más allá de este ejercicio teórico, ¿cómo de viable crees que sería tu propuesta de sistema en la vida real?</w:t>
+            </w:r>
+          </w:p>
+          <w:p>
+            <w:pPr>
+              <w:pStyle w:val="Normal"/>
+              <w:widowControl/>
+              <w:spacing w:lineRule="auto" w:line="240" w:before="0" w:after="0"/>
+              <w:jc w:val="left"/>
+              <w:rPr>
+                <w:rFonts w:ascii="Calibri" w:hAnsi="Calibri" w:eastAsia="Calibri" w:cs=""/>
+                <w:kern w:val="0"/>
+                <w:sz w:val="22"/>
+                <w:szCs w:val="22"/>
+                <w:lang w:val="es-ES" w:eastAsia="en-US" w:bidi="ar-SA"/>
+              </w:rPr>
+            </w:pPr>
+            <w:r>
+              <w:rPr>
+                <w:rFonts w:eastAsia="Calibri" w:cs=""/>
+                <w:kern w:val="0"/>
+                <w:sz w:val="22"/>
+                <w:szCs w:val="22"/>
+                <w:lang w:val="es-ES" w:eastAsia="en-US" w:bidi="ar-SA"/>
+              </w:rPr>
+            </w:r>
+          </w:p>
         </w:tc>
       </w:tr>
       <w:tr>
         <w:trPr>
-          <w:trHeight w:val="13493"/>
+          <w:trHeight w:val="13493" w:hRule="atLeast"/>
         </w:trPr>
         <w:tc>
           <w:tcPr>
             <w:tcW w:w="8494" w:type="dxa"/>
+            <w:tcBorders/>
           </w:tcPr>
           <w:p>
             <w:pPr>
+              <w:pStyle w:val="Normal"/>
+              <w:widowControl/>
+              <w:spacing w:lineRule="auto" w:line="240" w:before="0" w:after="0"/>
               <w:jc w:val="center"/>
               <w:rPr>
+                <w:b/>
                 <w:b/>
                 <w:bCs/>
                 <w:u w:val="single"/>
               </w:rPr>
             </w:pPr>
-          </w:p>
-          <w:p>
-            <w:pPr>
+            <w:r>
+              <w:rPr>
+                <w:rFonts w:eastAsia="Calibri" w:cs=""/>
+                <w:b/>
+                <w:bCs/>
+                <w:kern w:val="0"/>
+                <w:sz w:val="22"/>
+                <w:szCs w:val="22"/>
+                <w:u w:val="single"/>
+                <w:lang w:val="es-ES" w:eastAsia="en-US" w:bidi="ar-SA"/>
+              </w:rPr>
+            </w:r>
+          </w:p>
+          <w:p>
+            <w:pPr>
+              <w:pStyle w:val="Normal"/>
+              <w:widowControl/>
+              <w:spacing w:lineRule="auto" w:line="240" w:before="0" w:after="0"/>
               <w:jc w:val="center"/>
               <w:rPr>
+                <w:b/>
                 <w:b/>
                 <w:bCs/>
                 <w:u w:val="single"/>
@@ -405,89 +830,458 @@
             </w:pPr>
             <w:r>
               <w:rPr>
+                <w:rFonts w:eastAsia="Calibri" w:cs=""/>
                 <w:b/>
                 <w:bCs/>
+                <w:kern w:val="0"/>
+                <w:sz w:val="22"/>
+                <w:szCs w:val="22"/>
                 <w:u w:val="single"/>
+                <w:lang w:val="es-ES" w:eastAsia="en-US" w:bidi="ar-SA"/>
               </w:rPr>
               <w:t>Propuesta de Projecto</w:t>
             </w:r>
           </w:p>
           <w:p>
-            <w:r>
+            <w:pPr>
+              <w:pStyle w:val="Normal"/>
+              <w:widowControl/>
+              <w:spacing w:lineRule="auto" w:line="240" w:before="0" w:after="0"/>
+              <w:jc w:val="left"/>
+              <w:rPr>
+                <w:rFonts w:ascii="Calibri" w:hAnsi="Calibri" w:eastAsia="Calibri" w:cs=""/>
+                <w:kern w:val="0"/>
+                <w:sz w:val="22"/>
+                <w:szCs w:val="22"/>
+                <w:lang w:val="es-ES" w:eastAsia="en-US" w:bidi="ar-SA"/>
+              </w:rPr>
+            </w:pPr>
+            <w:r>
+              <w:rPr>
+                <w:rFonts w:eastAsia="Calibri" w:cs=""/>
+                <w:kern w:val="0"/>
+                <w:sz w:val="22"/>
+                <w:szCs w:val="22"/>
+                <w:lang w:val="es-ES" w:eastAsia="en-US" w:bidi="ar-SA"/>
+              </w:rPr>
               <w:t>A continuación, describe tu proyecto:</w:t>
             </w:r>
           </w:p>
-          <w:p/>
+          <w:p>
+            <w:pPr>
+              <w:pStyle w:val="Normal"/>
+              <w:widowControl/>
+              <w:spacing w:lineRule="auto" w:line="240" w:before="0" w:after="0"/>
+              <w:jc w:val="left"/>
+              <w:rPr>
+                <w:rFonts w:ascii="Calibri" w:hAnsi="Calibri" w:eastAsia="Calibri" w:cs=""/>
+                <w:kern w:val="0"/>
+                <w:sz w:val="22"/>
+                <w:szCs w:val="22"/>
+                <w:lang w:val="es-ES" w:eastAsia="en-US" w:bidi="ar-SA"/>
+              </w:rPr>
+            </w:pPr>
+            <w:r>
+              <w:rPr>
+                <w:rFonts w:eastAsia="Calibri" w:cs=""/>
+                <w:kern w:val="0"/>
+                <w:sz w:val="22"/>
+                <w:szCs w:val="22"/>
+                <w:lang w:val="es-ES" w:eastAsia="en-US" w:bidi="ar-SA"/>
+              </w:rPr>
+            </w:r>
+          </w:p>
+          <w:p>
+            <w:pPr>
+              <w:pStyle w:val="Normal"/>
+              <w:widowControl/>
+              <w:spacing w:lineRule="auto" w:line="240" w:before="0" w:after="0"/>
+              <w:jc w:val="left"/>
+              <w:rPr>
+                <w:rFonts w:ascii="Calibri" w:hAnsi="Calibri" w:eastAsia="Calibri" w:cs=""/>
+                <w:kern w:val="0"/>
+                <w:sz w:val="22"/>
+                <w:szCs w:val="22"/>
+                <w:lang w:val="es-ES" w:eastAsia="en-US" w:bidi="ar-SA"/>
+              </w:rPr>
+            </w:pPr>
+            <w:r>
+              <w:rPr>
+                <w:rFonts w:eastAsia="Calibri" w:cs=""/>
+                <w:kern w:val="0"/>
+                <w:sz w:val="22"/>
+                <w:szCs w:val="22"/>
+                <w:lang w:val="es-ES" w:eastAsia="en-US" w:bidi="ar-SA"/>
+              </w:rPr>
+              <w:t>El objetivo del proyecto es intentar predecir quién (organización u empresa) va a recibir subvenciones públicas otorgadas por distintos organismos del Gobierno Vasco.</w:t>
+            </w:r>
+          </w:p>
+          <w:p>
+            <w:pPr>
+              <w:pStyle w:val="Normal"/>
+              <w:widowControl/>
+              <w:spacing w:lineRule="auto" w:line="240" w:before="0" w:after="0"/>
+              <w:jc w:val="left"/>
+              <w:rPr>
+                <w:rFonts w:ascii="Calibri" w:hAnsi="Calibri" w:eastAsia="Calibri" w:cs=""/>
+                <w:kern w:val="0"/>
+                <w:sz w:val="22"/>
+                <w:szCs w:val="22"/>
+                <w:lang w:val="es-ES" w:eastAsia="en-US" w:bidi="ar-SA"/>
+              </w:rPr>
+            </w:pPr>
+            <w:r>
+              <w:rPr>
+                <w:rFonts w:eastAsia="Calibri" w:cs=""/>
+                <w:kern w:val="0"/>
+                <w:sz w:val="22"/>
+                <w:szCs w:val="22"/>
+                <w:lang w:val="es-ES" w:eastAsia="en-US" w:bidi="ar-SA"/>
+              </w:rPr>
+            </w:r>
+          </w:p>
+          <w:p>
+            <w:pPr>
+              <w:pStyle w:val="Normal"/>
+              <w:widowControl/>
+              <w:spacing w:lineRule="auto" w:line="240" w:before="0" w:after="0"/>
+              <w:jc w:val="left"/>
+              <w:rPr>
+                <w:rFonts w:ascii="Calibri" w:hAnsi="Calibri" w:eastAsia="Calibri" w:cs=""/>
+                <w:kern w:val="0"/>
+                <w:sz w:val="22"/>
+                <w:szCs w:val="22"/>
+                <w:lang w:val="es-ES" w:eastAsia="en-US" w:bidi="ar-SA"/>
+              </w:rPr>
+            </w:pPr>
+            <w:r>
+              <w:rPr>
+                <w:rFonts w:eastAsia="Calibri" w:cs=""/>
+                <w:kern w:val="0"/>
+                <w:sz w:val="22"/>
+                <w:szCs w:val="22"/>
+                <w:lang w:val="es-ES" w:eastAsia="en-US" w:bidi="ar-SA"/>
+              </w:rPr>
+              <w:t xml:space="preserve">Actualmente existe una </w:t>
+            </w:r>
+            <w:hyperlink r:id="rId2">
+              <w:r>
+                <w:rPr>
+                  <w:rStyle w:val="EnlacedeInternet"/>
+                  <w:rFonts w:eastAsia="Calibri" w:cs=""/>
+                  <w:kern w:val="0"/>
+                  <w:sz w:val="22"/>
+                  <w:szCs w:val="22"/>
+                  <w:lang w:val="es-ES" w:eastAsia="en-US" w:bidi="ar-SA"/>
+                </w:rPr>
+                <w:t>API</w:t>
+              </w:r>
+            </w:hyperlink>
+            <w:r>
+              <w:rPr>
+                <w:rFonts w:eastAsia="Calibri" w:cs=""/>
+                <w:kern w:val="0"/>
+                <w:sz w:val="22"/>
+                <w:szCs w:val="22"/>
+                <w:lang w:val="es-ES" w:eastAsia="en-US" w:bidi="ar-SA"/>
+              </w:rPr>
+              <w:t xml:space="preserve"> de OpenData Euskadi donde se pueden consultar más de 758.000 subvenciones otorgadas. Si realizamos la consulta más genérica obtenemos datos (devuelve los datos en JSON) de quién ha recibido la subvención, cuándo, cuánto ha obtenido, el departamento/organización/área que la ha otorgado, y la regulación por la que se otorga. Este conjunto de datos es en parte texto (regulación), numérico (cantidades y fecha) y parte que se podría convertir a números (los departamentos/organizaciones/áreas, se podrían convertir a identificadores numéricos).</w:t>
+            </w:r>
+          </w:p>
+          <w:p>
+            <w:pPr>
+              <w:pStyle w:val="Normal"/>
+              <w:widowControl/>
+              <w:spacing w:lineRule="auto" w:line="240" w:before="0" w:after="0"/>
+              <w:jc w:val="left"/>
+              <w:rPr>
+                <w:rFonts w:ascii="Calibri" w:hAnsi="Calibri" w:eastAsia="Calibri" w:cs=""/>
+                <w:kern w:val="0"/>
+                <w:sz w:val="22"/>
+                <w:szCs w:val="22"/>
+                <w:lang w:val="es-ES" w:eastAsia="en-US" w:bidi="ar-SA"/>
+              </w:rPr>
+            </w:pPr>
+            <w:r>
+              <w:rPr>
+                <w:rFonts w:eastAsia="Calibri" w:cs=""/>
+                <w:kern w:val="0"/>
+                <w:sz w:val="22"/>
+                <w:szCs w:val="22"/>
+                <w:lang w:val="es-ES" w:eastAsia="en-US" w:bidi="ar-SA"/>
+              </w:rPr>
+            </w:r>
+          </w:p>
+          <w:p>
+            <w:pPr>
+              <w:pStyle w:val="Normal"/>
+              <w:widowControl/>
+              <w:spacing w:lineRule="auto" w:line="240" w:before="0" w:after="0"/>
+              <w:jc w:val="left"/>
+              <w:rPr/>
+            </w:pPr>
+            <w:r>
+              <w:rPr>
+                <w:rFonts w:eastAsia="Calibri" w:cs=""/>
+                <w:kern w:val="0"/>
+                <w:sz w:val="22"/>
+                <w:szCs w:val="22"/>
+                <w:lang w:val="es-ES" w:eastAsia="en-US" w:bidi="ar-SA"/>
+              </w:rPr>
+              <w:t>Para obtener los datos se puede hacer a través de CURL haciendo llamadas a la API. Para no saturar la API habría que realizar un bucle para obtener todos los datos, ya que el sistema hace un uso de paginación. Si por cada petición obtenemos 1000 resultados, con un bucle de 759 repeticiones obtendríamos todos los datos.</w:t>
+            </w:r>
+          </w:p>
+          <w:p>
+            <w:pPr>
+              <w:pStyle w:val="Normal"/>
+              <w:widowControl/>
+              <w:spacing w:lineRule="auto" w:line="240" w:before="0" w:after="0"/>
+              <w:jc w:val="left"/>
+              <w:rPr>
+                <w:rFonts w:ascii="Calibri" w:hAnsi="Calibri" w:eastAsia="Calibri" w:cs=""/>
+                <w:kern w:val="0"/>
+                <w:sz w:val="22"/>
+                <w:szCs w:val="22"/>
+                <w:lang w:val="es-ES" w:eastAsia="en-US" w:bidi="ar-SA"/>
+              </w:rPr>
+            </w:pPr>
+            <w:r>
+              <w:rPr/>
+            </w:r>
+          </w:p>
+          <w:p>
+            <w:pPr>
+              <w:pStyle w:val="Normal"/>
+              <w:widowControl/>
+              <w:spacing w:lineRule="auto" w:line="240" w:before="0" w:after="0"/>
+              <w:jc w:val="left"/>
+              <w:rPr/>
+            </w:pPr>
+            <w:r>
+              <w:rPr>
+                <w:rFonts w:eastAsia="Calibri" w:cs=""/>
+                <w:kern w:val="0"/>
+                <w:sz w:val="22"/>
+                <w:szCs w:val="22"/>
+                <w:lang w:val="es-ES" w:eastAsia="en-US" w:bidi="ar-SA"/>
+              </w:rPr>
+              <w:t>Con ello obtendríamos todas las subvenciones otorgadas hasta ahora. Habría que realizar cierta limpieza de datos (valores duplicados por estar en 2 idiomas, castellano y euskera), simplificar datos (convertir departamentos/organizaciones/áreas a números), dar el formato correcto a cada campo... Tras esto, por cada subvención otorgada obtendríamos unos 8 datos. Debido a que los datos  no se actualizan de manera diaria, los datos nuevos se podrían obtener una vez al mes (existen llamadas a la API para obtener sólo subvenciones entre fechas).</w:t>
+            </w:r>
+          </w:p>
+          <w:p>
+            <w:pPr>
+              <w:pStyle w:val="Normal"/>
+              <w:widowControl/>
+              <w:spacing w:lineRule="auto" w:line="240" w:before="0" w:after="0"/>
+              <w:jc w:val="left"/>
+              <w:rPr>
+                <w:rFonts w:ascii="Calibri" w:hAnsi="Calibri" w:eastAsia="Calibri" w:cs=""/>
+                <w:kern w:val="0"/>
+                <w:sz w:val="22"/>
+                <w:szCs w:val="22"/>
+                <w:lang w:val="es-ES" w:eastAsia="en-US" w:bidi="ar-SA"/>
+              </w:rPr>
+            </w:pPr>
+            <w:r>
+              <w:rPr/>
+            </w:r>
+          </w:p>
+          <w:p>
+            <w:pPr>
+              <w:pStyle w:val="Normal"/>
+              <w:widowControl/>
+              <w:spacing w:lineRule="auto" w:line="240" w:before="0" w:after="0"/>
+              <w:jc w:val="left"/>
+              <w:rPr/>
+            </w:pPr>
+            <w:r>
+              <w:rPr>
+                <w:rFonts w:eastAsia="Calibri" w:cs=""/>
+                <w:kern w:val="0"/>
+                <w:sz w:val="22"/>
+                <w:szCs w:val="22"/>
+                <w:lang w:val="es-ES" w:eastAsia="en-US" w:bidi="ar-SA"/>
+              </w:rPr>
+              <w:t>Para el entrenamiento se contaría con algo más de 758.000 subvenciones con 8 datos cada una. Para comprobar la eficiencia del dataset, se podría partir y entrenar con el 80% de los datos y luego realizar pruebas con el 20% restante, para ver la eficiencia obtenida.</w:t>
+            </w:r>
+          </w:p>
+          <w:p>
+            <w:pPr>
+              <w:pStyle w:val="Normal"/>
+              <w:widowControl/>
+              <w:spacing w:lineRule="auto" w:line="240" w:before="0" w:after="0"/>
+              <w:jc w:val="left"/>
+              <w:rPr>
+                <w:rFonts w:ascii="Calibri" w:hAnsi="Calibri" w:eastAsia="Calibri" w:cs=""/>
+                <w:kern w:val="0"/>
+                <w:sz w:val="22"/>
+                <w:szCs w:val="22"/>
+                <w:lang w:val="es-ES" w:eastAsia="en-US" w:bidi="ar-SA"/>
+              </w:rPr>
+            </w:pPr>
+            <w:r>
+              <w:rPr/>
+            </w:r>
+          </w:p>
+          <w:p>
+            <w:pPr>
+              <w:pStyle w:val="Normal"/>
+              <w:widowControl/>
+              <w:spacing w:lineRule="auto" w:line="240" w:before="0" w:after="0"/>
+              <w:jc w:val="left"/>
+              <w:rPr/>
+            </w:pPr>
+            <w:r>
+              <w:rPr>
+                <w:rFonts w:eastAsia="Calibri" w:cs=""/>
+                <w:kern w:val="0"/>
+                <w:sz w:val="22"/>
+                <w:szCs w:val="22"/>
+                <w:lang w:val="es-ES" w:eastAsia="en-US" w:bidi="ar-SA"/>
+              </w:rPr>
+              <w:t>La idea de predecir a qué empresa se le va a adjudicar una subvención teniendo en cuenta el histórico que tenemos. Para ello, con los datos analizados podemos hacer uso del sistema de clusterización, y de esta manera, para próximas subvenciones tratar de predecir en qué clúster encajaría.</w:t>
+            </w:r>
+          </w:p>
+          <w:p>
+            <w:pPr>
+              <w:pStyle w:val="Normal"/>
+              <w:widowControl/>
+              <w:spacing w:lineRule="auto" w:line="240" w:before="0" w:after="0"/>
+              <w:jc w:val="left"/>
+              <w:rPr>
+                <w:rFonts w:ascii="Calibri" w:hAnsi="Calibri" w:eastAsia="Calibri" w:cs=""/>
+                <w:kern w:val="0"/>
+                <w:sz w:val="22"/>
+                <w:szCs w:val="22"/>
+                <w:lang w:val="es-ES" w:eastAsia="en-US" w:bidi="ar-SA"/>
+              </w:rPr>
+            </w:pPr>
+            <w:r>
+              <w:rPr/>
+            </w:r>
+          </w:p>
+          <w:p>
+            <w:pPr>
+              <w:pStyle w:val="Normal"/>
+              <w:widowControl/>
+              <w:spacing w:lineRule="auto" w:line="240" w:before="0" w:after="0"/>
+              <w:jc w:val="left"/>
+              <w:rPr/>
+            </w:pPr>
+            <w:r>
+              <w:rPr>
+                <w:rFonts w:eastAsia="Calibri" w:cs=""/>
+                <w:kern w:val="0"/>
+                <w:sz w:val="22"/>
+                <w:szCs w:val="22"/>
+                <w:lang w:val="es-ES" w:eastAsia="en-US" w:bidi="ar-SA"/>
+              </w:rPr>
+              <w:t>Para finalizar, es interesante tratar de definir si el proyecto es viable. Debido a que existen subvenciones ofrecidos por muchos organismos (ayuntamientos, diputaciones, Gobierno Vasco…), y que cualquier persona puede obtener subvenciones de menos de 3000€, es posible que incluirlas haga que se pierda eficiencia. Esta cantidad es la mínima para que no tenga que ser concurso público.</w:t>
+            </w:r>
+          </w:p>
+          <w:p>
+            <w:pPr>
+              <w:pStyle w:val="Normal"/>
+              <w:widowControl/>
+              <w:spacing w:lineRule="auto" w:line="240" w:before="0" w:after="0"/>
+              <w:jc w:val="left"/>
+              <w:rPr>
+                <w:rFonts w:ascii="Calibri" w:hAnsi="Calibri" w:eastAsia="Calibri" w:cs=""/>
+                <w:kern w:val="0"/>
+                <w:sz w:val="22"/>
+                <w:szCs w:val="22"/>
+                <w:lang w:val="es-ES" w:eastAsia="en-US" w:bidi="ar-SA"/>
+              </w:rPr>
+            </w:pPr>
+            <w:r>
+              <w:rPr/>
+            </w:r>
+          </w:p>
+          <w:p>
+            <w:pPr>
+              <w:pStyle w:val="Normal"/>
+              <w:widowControl/>
+              <w:spacing w:lineRule="auto" w:line="240" w:before="0" w:after="0"/>
+              <w:jc w:val="left"/>
+              <w:rPr/>
+            </w:pPr>
+            <w:r>
+              <w:rPr>
+                <w:rFonts w:eastAsia="Calibri" w:cs=""/>
+                <w:kern w:val="0"/>
+                <w:sz w:val="22"/>
+                <w:szCs w:val="22"/>
+                <w:lang w:val="es-ES" w:eastAsia="en-US" w:bidi="ar-SA"/>
+              </w:rPr>
+              <w:t>Si se descartan todas las subvenciones menores a 3000€, nos quedarían algo más de 157.000 subvenciones. Para más de 10.000€ tendríamos 69600 subvenciones. Y si decidiésemos aumentar el mínimo a 250.000€, tendríamos un total de 6867 subvenciones otorgadas. Es posible que a medida que aumentando el mínimo, la probabilidad de acertar aumente, ya que la cantidad de empresas participantes sea menor (al no tener la capacidad de poder participar en esas subvenciones).</w:t>
+            </w:r>
+          </w:p>
         </w:tc>
       </w:tr>
     </w:tbl>
-    <w:p/>
+    <w:p>
+      <w:pPr>
+        <w:pStyle w:val="Normal"/>
+        <w:widowControl/>
+        <w:bidi w:val="0"/>
+        <w:spacing w:lineRule="auto" w:line="259" w:before="0" w:after="160"/>
+        <w:jc w:val="left"/>
+        <w:rPr/>
+      </w:pPr>
+      <w:r>
+        <w:rPr/>
+      </w:r>
+    </w:p>
     <w:sectPr>
-      <w:headerReference w:type="default" r:id="rId7"/>
-      <w:footerReference w:type="default" r:id="rId8"/>
+      <w:headerReference w:type="default" r:id="rId3"/>
+      <w:footerReference w:type="default" r:id="rId4"/>
+      <w:type w:val="nextPage"/>
       <w:pgSz w:w="11906" w:h="16838"/>
-      <w:pgMar w:top="1417" w:right="1701" w:bottom="1417" w:left="1701" w:header="708" w:footer="708" w:gutter="0"/>
-      <w:cols w:space="708"/>
-      <w:docGrid w:linePitch="360"/>
+      <w:pgMar w:left="1701" w:right="1701" w:gutter="0" w:header="708" w:top="1417" w:footer="708" w:bottom="1417"/>
+      <w:pgNumType w:fmt="decimal"/>
+      <w:formProt w:val="false"/>
+      <w:textDirection w:val="lrTb"/>
+      <w:docGrid w:type="default" w:linePitch="360" w:charSpace="4096"/>
     </w:sectPr>
   </w:body>
 </w:document>
 </file>
 
-<file path=word/endnotes.xml><?xml version="1.0" encoding="utf-8"?>
-<w:endnotes xmlns:wpc="http://schemas.microsoft.com/office/word/2010/wordprocessingCanvas" xmlns:cx="http://schemas.microsoft.com/office/drawing/2014/chartex" xmlns:cx1="http://schemas.microsoft.com/office/drawing/2015/9/8/chartex" xmlns:cx2="http://schemas.microsoft.com/office/drawing/2015/10/21/chartex" xmlns:cx3="http://schemas.microsoft.com/office/drawing/2016/5/9/chartex" xmlns:cx4="http://schemas.microsoft.com/office/drawing/2016/5/10/chartex" xmlns:cx5="http://schemas.microsoft.com/office/drawing/2016/5/11/chartex" xmlns:cx6="http://schemas.microsoft.com/office/drawing/2016/5/12/chartex" xmlns:cx7="http://schemas.microsoft.com/office/drawing/2016/5/13/chartex" xmlns:cx8="http://schemas.microsoft.com/office/drawing/2016/5/14/chartex" xmlns:mc="http://schemas.openxmlformats.org/markup-compatibility/2006" xmlns:aink="http://schemas.microsoft.com/office/drawing/2016/ink" xmlns:am3d="http://schemas.microsoft.com/office/drawing/2017/model3d" xmlns:o="urn:schemas-microsoft-com:office:office" xmlns:oel="http://schemas.microsoft.com/office/2019/extlst" xmlns:r="http://schemas.openxmlformats.org/officeDocument/2006/relationships" xmlns:m="http://schemas.openxmlformats.org/officeDocument/2006/math" xmlns:v="urn:schemas-microsoft-com:vml" xmlns:wp14="http://schemas.microsoft.com/office/word/2010/wordprocessingDrawing" xmlns:wp="http://schemas.openxmlformats.org/drawingml/2006/wordprocessingDrawing" xmlns:w10="urn:schemas-microsoft-com:office:word" xmlns:w="http://schemas.openxmlformats.org/wordprocessingml/2006/main" xmlns:w14="http://schemas.microsoft.com/office/word/2010/wordml" xmlns:w15="http://schemas.microsoft.com/office/word/2012/wordml" xmlns:w16cex="http://schemas.microsoft.com/office/word/2018/wordml/cex" xmlns:w16cid="http://schemas.microsoft.com/office/word/2016/wordml/cid" xmlns:w16="http://schemas.microsoft.com/office/word/2018/wordml" xmlns:w16sdtdh="http://schemas.microsoft.com/office/word/2020/wordml/sdtdatahash" xmlns:w16se="http://schemas.microsoft.com/office/word/2015/wordml/symex" xmlns:wpg="http://schemas.microsoft.com/office/word/2010/wordprocessingGroup" xmlns:wpi="http://schemas.microsoft.com/office/word/2010/wordprocessingInk" xmlns:wne="http://schemas.microsoft.com/office/word/2006/wordml" xmlns:wps="http://schemas.microsoft.com/office/word/2010/wordprocessingShape" mc:Ignorable="w14 w15 w16se w16cid w16 w16cex w16sdtdh wp14">
-  <w:endnote w:type="separator" w:id="-1">
-    <w:p>
-      <w:pPr>
-        <w:spacing w:after="0" w:line="240" w:lineRule="auto"/>
-      </w:pPr>
-      <w:r>
-        <w:separator/>
-      </w:r>
-    </w:p>
-  </w:endnote>
-  <w:endnote w:type="continuationSeparator" w:id="0">
-    <w:p>
-      <w:pPr>
-        <w:spacing w:after="0" w:line="240" w:lineRule="auto"/>
-      </w:pPr>
-      <w:r>
-        <w:continuationSeparator/>
-      </w:r>
-    </w:p>
-  </w:endnote>
-</w:endnotes>
-</file>
-
 <file path=word/footer1.xml><?xml version="1.0" encoding="utf-8"?>
-<w:ftr xmlns:wpc="http://schemas.microsoft.com/office/word/2010/wordprocessingCanvas" xmlns:cx="http://schemas.microsoft.com/office/drawing/2014/chartex" xmlns:cx1="http://schemas.microsoft.com/office/drawing/2015/9/8/chartex" xmlns:cx2="http://schemas.microsoft.com/office/drawing/2015/10/21/chartex" xmlns:cx3="http://schemas.microsoft.com/office/drawing/2016/5/9/chartex" xmlns:cx4="http://schemas.microsoft.com/office/drawing/2016/5/10/chartex" xmlns:cx5="http://schemas.microsoft.com/office/drawing/2016/5/11/chartex" xmlns:cx6="http://schemas.microsoft.com/office/drawing/2016/5/12/chartex" xmlns:cx7="http://schemas.microsoft.com/office/drawing/2016/5/13/chartex" xmlns:cx8="http://schemas.microsoft.com/office/drawing/2016/5/14/chartex" xmlns:mc="http://schemas.openxmlformats.org/markup-compatibility/2006" xmlns:aink="http://schemas.microsoft.com/office/drawing/2016/ink" xmlns:am3d="http://schemas.microsoft.com/office/drawing/2017/model3d" xmlns:o="urn:schemas-microsoft-com:office:office" xmlns:oel="http://schemas.microsoft.com/office/2019/extlst" xmlns:r="http://schemas.openxmlformats.org/officeDocument/2006/relationships" xmlns:m="http://schemas.openxmlformats.org/officeDocument/2006/math" xmlns:v="urn:schemas-microsoft-com:vml" xmlns:wp14="http://schemas.microsoft.com/office/word/2010/wordprocessingDrawing" xmlns:wp="http://schemas.openxmlformats.org/drawingml/2006/wordprocessingDrawing" xmlns:w10="urn:schemas-microsoft-com:office:word" xmlns:w="http://schemas.openxmlformats.org/wordprocessingml/2006/main" xmlns:w14="http://schemas.microsoft.com/office/word/2010/wordml" xmlns:w15="http://schemas.microsoft.com/office/word/2012/wordml" xmlns:w16cex="http://schemas.microsoft.com/office/word/2018/wordml/cex" xmlns:w16cid="http://schemas.microsoft.com/office/word/2016/wordml/cid" xmlns:w16="http://schemas.microsoft.com/office/word/2018/wordml" xmlns:w16sdtdh="http://schemas.microsoft.com/office/word/2020/wordml/sdtdatahash" xmlns:w16se="http://schemas.microsoft.com/office/word/2015/wordml/symex" xmlns:wpg="http://schemas.microsoft.com/office/word/2010/wordprocessingGroup" xmlns:wpi="http://schemas.microsoft.com/office/word/2010/wordprocessingInk" xmlns:wne="http://schemas.microsoft.com/office/word/2006/wordml" xmlns:wps="http://schemas.microsoft.com/office/word/2010/wordprocessingShape" mc:Ignorable="w14 w15 w16se w16cid w16 w16cex w16sdtdh wp14">
+<w:ftr xmlns:o="urn:schemas-microsoft-com:office:office" xmlns:r="http://schemas.openxmlformats.org/officeDocument/2006/relationships" xmlns:v="urn:schemas-microsoft-com:vml" xmlns:w="http://schemas.openxmlformats.org/wordprocessingml/2006/main" xmlns:w10="urn:schemas-microsoft-com:office:word" xmlns:wp="http://schemas.openxmlformats.org/drawingml/2006/wordprocessingDrawing" xmlns:wps="http://schemas.microsoft.com/office/word/2010/wordprocessingShape" xmlns:wpg="http://schemas.microsoft.com/office/word/2010/wordprocessingGroup" xmlns:mc="http://schemas.openxmlformats.org/markup-compatibility/2006" xmlns:wp14="http://schemas.microsoft.com/office/word/2010/wordprocessingDrawing" xmlns:w14="http://schemas.microsoft.com/office/word/2010/wordml" xmlns:w15="http://schemas.microsoft.com/office/word/2012/wordml" mc:Ignorable="w14 wp14 w15">
   <w:sdt>
     <w:sdtPr>
-      <w:id w:val="-1630234878"/>
       <w:docPartObj>
         <w:docPartGallery w:val="Page Numbers (Bottom of Page)"/>
-        <w:docPartUnique/>
+        <w:docPartUnique w:val="true"/>
       </w:docPartObj>
+      <w:id w:val="842521247"/>
     </w:sdtPr>
     <w:sdtContent>
       <w:p>
         <w:pPr>
           <w:pStyle w:val="Piedepgina"/>
           <w:jc w:val="center"/>
+          <w:rPr/>
         </w:pPr>
         <w:r>
+          <w:rPr/>
           <w:fldChar w:fldCharType="begin"/>
         </w:r>
         <w:r>
-          <w:instrText>PAGE   \* MERGEFORMAT</w:instrText>
+          <w:rPr/>
+          <w:instrText xml:space="preserve"> PAGE </w:instrText>
         </w:r>
         <w:r>
+          <w:rPr/>
           <w:fldChar w:fldCharType="separate"/>
         </w:r>
         <w:r>
+          <w:rPr/>
           <w:t>2</w:t>
         </w:r>
         <w:r>
+          <w:rPr/>
           <w:fldChar w:fldCharType="end"/>
         </w:r>
       </w:p>
@@ -496,48 +1290,171 @@
   <w:p>
     <w:pPr>
       <w:pStyle w:val="Piedepgina"/>
+      <w:rPr/>
     </w:pPr>
+    <w:r>
+      <w:rPr/>
+    </w:r>
   </w:p>
 </w:ftr>
 </file>
 
-<file path=word/footnotes.xml><?xml version="1.0" encoding="utf-8"?>
-<w:footnotes xmlns:wpc="http://schemas.microsoft.com/office/word/2010/wordprocessingCanvas" xmlns:cx="http://schemas.microsoft.com/office/drawing/2014/chartex" xmlns:cx1="http://schemas.microsoft.com/office/drawing/2015/9/8/chartex" xmlns:cx2="http://schemas.microsoft.com/office/drawing/2015/10/21/chartex" xmlns:cx3="http://schemas.microsoft.com/office/drawing/2016/5/9/chartex" xmlns:cx4="http://schemas.microsoft.com/office/drawing/2016/5/10/chartex" xmlns:cx5="http://schemas.microsoft.com/office/drawing/2016/5/11/chartex" xmlns:cx6="http://schemas.microsoft.com/office/drawing/2016/5/12/chartex" xmlns:cx7="http://schemas.microsoft.com/office/drawing/2016/5/13/chartex" xmlns:cx8="http://schemas.microsoft.com/office/drawing/2016/5/14/chartex" xmlns:mc="http://schemas.openxmlformats.org/markup-compatibility/2006" xmlns:aink="http://schemas.microsoft.com/office/drawing/2016/ink" xmlns:am3d="http://schemas.microsoft.com/office/drawing/2017/model3d" xmlns:o="urn:schemas-microsoft-com:office:office" xmlns:oel="http://schemas.microsoft.com/office/2019/extlst" xmlns:r="http://schemas.openxmlformats.org/officeDocument/2006/relationships" xmlns:m="http://schemas.openxmlformats.org/officeDocument/2006/math" xmlns:v="urn:schemas-microsoft-com:vml" xmlns:wp14="http://schemas.microsoft.com/office/word/2010/wordprocessingDrawing" xmlns:wp="http://schemas.openxmlformats.org/drawingml/2006/wordprocessingDrawing" xmlns:w10="urn:schemas-microsoft-com:office:word" xmlns:w="http://schemas.openxmlformats.org/wordprocessingml/2006/main" xmlns:w14="http://schemas.microsoft.com/office/word/2010/wordml" xmlns:w15="http://schemas.microsoft.com/office/word/2012/wordml" xmlns:w16cex="http://schemas.microsoft.com/office/word/2018/wordml/cex" xmlns:w16cid="http://schemas.microsoft.com/office/word/2016/wordml/cid" xmlns:w16="http://schemas.microsoft.com/office/word/2018/wordml" xmlns:w16sdtdh="http://schemas.microsoft.com/office/word/2020/wordml/sdtdatahash" xmlns:w16se="http://schemas.microsoft.com/office/word/2015/wordml/symex" xmlns:wpg="http://schemas.microsoft.com/office/word/2010/wordprocessingGroup" xmlns:wpi="http://schemas.microsoft.com/office/word/2010/wordprocessingInk" xmlns:wne="http://schemas.microsoft.com/office/word/2006/wordml" xmlns:wps="http://schemas.microsoft.com/office/word/2010/wordprocessingShape" mc:Ignorable="w14 w15 w16se w16cid w16 w16cex w16sdtdh wp14">
-  <w:footnote w:type="separator" w:id="-1">
-    <w:p>
-      <w:pPr>
-        <w:spacing w:after="0" w:line="240" w:lineRule="auto"/>
-      </w:pPr>
-      <w:r>
-        <w:separator/>
-      </w:r>
-    </w:p>
-  </w:footnote>
-  <w:footnote w:type="continuationSeparator" w:id="0">
-    <w:p>
-      <w:pPr>
-        <w:spacing w:after="0" w:line="240" w:lineRule="auto"/>
-      </w:pPr>
-      <w:r>
-        <w:continuationSeparator/>
-      </w:r>
-    </w:p>
-  </w:footnote>
-</w:footnotes>
-</file>
-
 <file path=word/header1.xml><?xml version="1.0" encoding="utf-8"?>
-<w:hdr xmlns:wpc="http://schemas.microsoft.com/office/word/2010/wordprocessingCanvas" xmlns:cx="http://schemas.microsoft.com/office/drawing/2014/chartex" xmlns:cx1="http://schemas.microsoft.com/office/drawing/2015/9/8/chartex" xmlns:cx2="http://schemas.microsoft.com/office/drawing/2015/10/21/chartex" xmlns:cx3="http://schemas.microsoft.com/office/drawing/2016/5/9/chartex" xmlns:cx4="http://schemas.microsoft.com/office/drawing/2016/5/10/chartex" xmlns:cx5="http://schemas.microsoft.com/office/drawing/2016/5/11/chartex" xmlns:cx6="http://schemas.microsoft.com/office/drawing/2016/5/12/chartex" xmlns:cx7="http://schemas.microsoft.com/office/drawing/2016/5/13/chartex" xmlns:cx8="http://schemas.microsoft.com/office/drawing/2016/5/14/chartex" xmlns:mc="http://schemas.openxmlformats.org/markup-compatibility/2006" xmlns:aink="http://schemas.microsoft.com/office/drawing/2016/ink" xmlns:am3d="http://schemas.microsoft.com/office/drawing/2017/model3d" xmlns:o="urn:schemas-microsoft-com:office:office" xmlns:oel="http://schemas.microsoft.com/office/2019/extlst" xmlns:r="http://schemas.openxmlformats.org/officeDocument/2006/relationships" xmlns:m="http://schemas.openxmlformats.org/officeDocument/2006/math" xmlns:v="urn:schemas-microsoft-com:vml" xmlns:wp14="http://schemas.microsoft.com/office/word/2010/wordprocessingDrawing" xmlns:wp="http://schemas.openxmlformats.org/drawingml/2006/wordprocessingDrawing" xmlns:w10="urn:schemas-microsoft-com:office:word" xmlns:w="http://schemas.openxmlformats.org/wordprocessingml/2006/main" xmlns:w14="http://schemas.microsoft.com/office/word/2010/wordml" xmlns:w15="http://schemas.microsoft.com/office/word/2012/wordml" xmlns:w16cex="http://schemas.microsoft.com/office/word/2018/wordml/cex" xmlns:w16cid="http://schemas.microsoft.com/office/word/2016/wordml/cid" xmlns:w16="http://schemas.microsoft.com/office/word/2018/wordml" xmlns:w16sdtdh="http://schemas.microsoft.com/office/word/2020/wordml/sdtdatahash" xmlns:w16se="http://schemas.microsoft.com/office/word/2015/wordml/symex" xmlns:wpg="http://schemas.microsoft.com/office/word/2010/wordprocessingGroup" xmlns:wpi="http://schemas.microsoft.com/office/word/2010/wordprocessingInk" xmlns:wne="http://schemas.microsoft.com/office/word/2006/wordml" xmlns:wps="http://schemas.microsoft.com/office/word/2010/wordprocessingShape" mc:Ignorable="w14 w15 w16se w16cid w16 w16cex w16sdtdh wp14">
+<w:hdr xmlns:o="urn:schemas-microsoft-com:office:office" xmlns:r="http://schemas.openxmlformats.org/officeDocument/2006/relationships" xmlns:v="urn:schemas-microsoft-com:vml" xmlns:w="http://schemas.openxmlformats.org/wordprocessingml/2006/main" xmlns:w10="urn:schemas-microsoft-com:office:word" xmlns:wp="http://schemas.openxmlformats.org/drawingml/2006/wordprocessingDrawing" xmlns:wps="http://schemas.microsoft.com/office/word/2010/wordprocessingShape" xmlns:wpg="http://schemas.microsoft.com/office/word/2010/wordprocessingGroup" xmlns:mc="http://schemas.openxmlformats.org/markup-compatibility/2006" xmlns:wp14="http://schemas.microsoft.com/office/word/2010/wordprocessingDrawing" xmlns:w14="http://schemas.microsoft.com/office/word/2010/wordml" xmlns:w15="http://schemas.microsoft.com/office/word/2012/wordml" mc:Ignorable="w14 wp14 w15">
   <w:p>
     <w:pPr>
-      <w:pStyle w:val="Encabezado"/>
+      <w:pStyle w:val="Cabecera"/>
+      <w:rPr/>
     </w:pPr>
     <w:r>
-      <w:rPr>
-        <w:noProof/>
-      </w:rPr>
+      <w:rPr/>
+      <mc:AlternateContent>
+        <mc:Choice Requires="wps">
+          <w:drawing>
+            <wp:anchor behindDoc="1" distT="0" distB="0" distL="0" distR="0" simplePos="0" locked="0" layoutInCell="0" allowOverlap="1" relativeHeight="6" wp14:anchorId="6900FC42">
+              <wp:simplePos x="0" y="0"/>
+              <wp:positionH relativeFrom="column">
+                <wp:posOffset>-959485</wp:posOffset>
+              </wp:positionH>
+              <wp:positionV relativeFrom="paragraph">
+                <wp:posOffset>-379730</wp:posOffset>
+              </wp:positionV>
+              <wp:extent cx="2089150" cy="393700"/>
+              <wp:effectExtent l="0" t="0" r="0" b="0"/>
+              <wp:wrapNone/>
+              <wp:docPr id="1" name="Marcador de texto 4"/>
+              <a:graphic xmlns:a="http://schemas.openxmlformats.org/drawingml/2006/main">
+                <a:graphicData uri="http://schemas.microsoft.com/office/word/2010/wordprocessingShape">
+                  <wps:wsp>
+                    <wps:cNvSpPr/>
+                    <wps:spPr>
+                      <a:xfrm>
+                        <a:off x="0" y="0"/>
+                        <a:ext cx="2089080" cy="393840"/>
+                      </a:xfrm>
+                      <a:prstGeom prst="rect">
+                        <a:avLst/>
+                      </a:prstGeom>
+                      <a:noFill/>
+                      <a:ln w="0">
+                        <a:noFill/>
+                      </a:ln>
+                    </wps:spPr>
+                    <wps:style>
+                      <a:lnRef idx="0"/>
+                      <a:fillRef idx="0"/>
+                      <a:effectRef idx="0"/>
+                      <a:fontRef idx="minor"/>
+                    </wps:style>
+                    <wps:txbx>
+                      <w:txbxContent>
+                        <w:p>
+                          <w:pPr>
+                            <w:pStyle w:val="Contenidodelmarco"/>
+                            <w:spacing w:before="120" w:after="160"/>
+                            <w:jc w:val="center"/>
+                            <w:rPr>
+                              <w:color w:val="000000" w:themeColor="text1"/>
+                              <w:kern w:val="2"/>
+                            </w:rPr>
+                          </w:pPr>
+                          <w:r>
+                            <w:rPr>
+                              <w:color w:val="000000" w:themeColor="text1"/>
+                              <w:kern w:val="2"/>
+                            </w:rPr>
+                            <w:t>07MASW: Análisis de datos Web</w:t>
+                          </w:r>
+                        </w:p>
+                        <w:p>
+                          <w:pPr>
+                            <w:pStyle w:val="Contenidodelmarco"/>
+                            <w:spacing w:before="120" w:after="160"/>
+                            <w:jc w:val="center"/>
+                            <w:rPr>
+                              <w:color w:val="FFFFFF" w:themeColor="background1"/>
+                              <w:kern w:val="2"/>
+                              <w:sz w:val="28"/>
+                              <w:szCs w:val="28"/>
+                            </w:rPr>
+                          </w:pPr>
+                          <w:r>
+                            <w:rPr>
+                              <w:color w:val="FFFFFF" w:themeColor="background1"/>
+                              <w:kern w:val="2"/>
+                              <w:sz w:val="28"/>
+                              <w:szCs w:val="28"/>
+                            </w:rPr>
+                            <w:t>Análisis de datos web</w:t>
+                          </w:r>
+                        </w:p>
+                      </w:txbxContent>
+                    </wps:txbx>
+                    <wps:bodyPr anchor="t">
+                      <a:noAutofit/>
+                    </wps:bodyPr>
+                  </wps:wsp>
+                </a:graphicData>
+              </a:graphic>
+            </wp:anchor>
+          </w:drawing>
+        </mc:Choice>
+        <mc:Fallback>
+          <w:pict>
+            <v:rect id="shape_0" ID="Marcador de texto 4" path="m0,0l-2147483645,0l-2147483645,-2147483646l0,-2147483646xe" stroked="f" o:allowincell="f" style="position:absolute;margin-left:-75.55pt;margin-top:-29.9pt;width:164.45pt;height:30.95pt;mso-wrap-style:square;v-text-anchor:top" wp14:anchorId="6900FC42">
+              <v:fill o:detectmouseclick="t" on="false"/>
+              <v:stroke color="#3465a4" joinstyle="round" endcap="flat"/>
+              <v:textbox>
+                <w:txbxContent>
+                  <w:p>
+                    <w:pPr>
+                      <w:pStyle w:val="Contenidodelmarco"/>
+                      <w:spacing w:before="120" w:after="160"/>
+                      <w:jc w:val="center"/>
+                      <w:rPr>
+                        <w:color w:val="000000" w:themeColor="text1"/>
+                        <w:kern w:val="2"/>
+                      </w:rPr>
+                    </w:pPr>
+                    <w:r>
+                      <w:rPr>
+                        <w:color w:val="000000" w:themeColor="text1"/>
+                        <w:kern w:val="2"/>
+                      </w:rPr>
+                      <w:t>07MASW: Análisis de datos Web</w:t>
+                    </w:r>
+                  </w:p>
+                  <w:p>
+                    <w:pPr>
+                      <w:pStyle w:val="Contenidodelmarco"/>
+                      <w:spacing w:before="120" w:after="160"/>
+                      <w:jc w:val="center"/>
+                      <w:rPr>
+                        <w:color w:val="FFFFFF" w:themeColor="background1"/>
+                        <w:kern w:val="2"/>
+                        <w:sz w:val="28"/>
+                        <w:szCs w:val="28"/>
+                      </w:rPr>
+                    </w:pPr>
+                    <w:r>
+                      <w:rPr>
+                        <w:color w:val="FFFFFF" w:themeColor="background1"/>
+                        <w:kern w:val="2"/>
+                        <w:sz w:val="28"/>
+                        <w:szCs w:val="28"/>
+                      </w:rPr>
+                      <w:t>Análisis de datos web</w:t>
+                    </w:r>
+                  </w:p>
+                </w:txbxContent>
+              </v:textbox>
+              <w10:wrap type="none"/>
+            </v:rect>
+          </w:pict>
+        </mc:Fallback>
+      </mc:AlternateContent>
       <w:drawing>
-        <wp:anchor distT="0" distB="0" distL="114300" distR="114300" simplePos="0" relativeHeight="251660288" behindDoc="0" locked="0" layoutInCell="1" allowOverlap="1" wp14:anchorId="755B6CA0" wp14:editId="56A9F9A7">
+        <wp:anchor behindDoc="0" distT="0" distB="0" distL="114300" distR="114300" simplePos="0" locked="0" layoutInCell="0" allowOverlap="1" relativeHeight="10">
           <wp:simplePos x="0" y="0"/>
           <wp:positionH relativeFrom="margin">
             <wp:posOffset>4953000</wp:posOffset>
@@ -545,18 +1462,18 @@
           <wp:positionV relativeFrom="paragraph">
             <wp:posOffset>-379730</wp:posOffset>
           </wp:positionV>
-          <wp:extent cx="1247140" cy="680325"/>
-          <wp:effectExtent l="0" t="0" r="0" b="5715"/>
+          <wp:extent cx="1247140" cy="680085"/>
+          <wp:effectExtent l="0" t="0" r="0" b="0"/>
           <wp:wrapThrough wrapText="bothSides">
             <wp:wrapPolygon edited="0">
-              <wp:start x="0" y="0"/>
-              <wp:lineTo x="0" y="21176"/>
-              <wp:lineTo x="21116" y="21176"/>
-              <wp:lineTo x="21116" y="0"/>
-              <wp:lineTo x="0" y="0"/>
+              <wp:start x="-35" y="0"/>
+              <wp:lineTo x="-35" y="21102"/>
+              <wp:lineTo x="21094" y="21102"/>
+              <wp:lineTo x="21094" y="0"/>
+              <wp:lineTo x="-35" y="0"/>
             </wp:wrapPolygon>
           </wp:wrapThrough>
-          <wp:docPr id="1" name="Imagen 1"/>
+          <wp:docPr id="3" name="Imagen 1" descr=""/>
           <wp:cNvGraphicFramePr>
             <a:graphicFrameLocks xmlns:a="http://schemas.openxmlformats.org/drawingml/2006/main" noChangeAspect="1"/>
           </wp:cNvGraphicFramePr>
@@ -564,25 +1481,21 @@
             <a:graphicData uri="http://schemas.openxmlformats.org/drawingml/2006/picture">
               <pic:pic xmlns:pic="http://schemas.openxmlformats.org/drawingml/2006/picture">
                 <pic:nvPicPr>
-                  <pic:cNvPr id="1" name=""/>
-                  <pic:cNvPicPr/>
+                  <pic:cNvPr id="3" name="Imagen 1" descr=""/>
+                  <pic:cNvPicPr>
+                    <a:picLocks noChangeAspect="1" noChangeArrowheads="1"/>
+                  </pic:cNvPicPr>
                 </pic:nvPicPr>
                 <pic:blipFill>
-                  <a:blip r:embed="rId1">
-                    <a:extLst>
-                      <a:ext uri="{28A0092B-C50C-407E-A947-70E740481C1C}">
-                        <a14:useLocalDpi xmlns:a14="http://schemas.microsoft.com/office/drawing/2010/main" val="0"/>
-                      </a:ext>
-                    </a:extLst>
-                  </a:blip>
+                  <a:blip r:embed="rId1"/>
                   <a:stretch>
                     <a:fillRect/>
                   </a:stretch>
                 </pic:blipFill>
-                <pic:spPr>
+                <pic:spPr bwMode="auto">
                   <a:xfrm>
                     <a:off x="0" y="0"/>
-                    <a:ext cx="1247140" cy="680325"/>
+                    <a:ext cx="1247140" cy="680085"/>
                   </a:xfrm>
                   <a:prstGeom prst="rect">
                     <a:avLst/>
@@ -594,299 +1507,283 @@
         </wp:anchor>
       </w:drawing>
     </w:r>
-    <w:r>
-      <w:rPr>
-        <w:noProof/>
-      </w:rPr>
-      <mc:AlternateContent>
-        <mc:Choice Requires="wps">
-          <w:drawing>
-            <wp:anchor distT="0" distB="0" distL="114300" distR="114300" simplePos="0" relativeHeight="251659264" behindDoc="0" locked="0" layoutInCell="1" allowOverlap="1" wp14:anchorId="6900FC42" wp14:editId="1264DB6E">
-              <wp:simplePos x="0" y="0"/>
-              <wp:positionH relativeFrom="column">
-                <wp:posOffset>-959485</wp:posOffset>
-              </wp:positionH>
-              <wp:positionV relativeFrom="paragraph">
-                <wp:posOffset>-379730</wp:posOffset>
-              </wp:positionV>
-              <wp:extent cx="2089150" cy="393700"/>
-              <wp:effectExtent l="0" t="0" r="0" b="0"/>
-              <wp:wrapNone/>
-              <wp:docPr id="5" name="Marcador de texto 4">
-                <a:extLst xmlns:a="http://schemas.openxmlformats.org/drawingml/2006/main">
-                  <a:ext uri="{FF2B5EF4-FFF2-40B4-BE49-F238E27FC236}">
-                    <a16:creationId xmlns:a16="http://schemas.microsoft.com/office/drawing/2014/main" id="{E795DF83-6A42-4B88-8123-C0484FD1FD54}"/>
-                  </a:ext>
-                </a:extLst>
-              </wp:docPr>
-              <wp:cNvGraphicFramePr>
-                <a:graphicFrameLocks xmlns:a="http://schemas.openxmlformats.org/drawingml/2006/main"/>
-              </wp:cNvGraphicFramePr>
-              <a:graphic xmlns:a="http://schemas.openxmlformats.org/drawingml/2006/main">
-                <a:graphicData uri="http://schemas.microsoft.com/office/word/2010/wordprocessingShape">
-                  <wps:wsp>
-                    <wps:cNvSpPr txBox="1">
-                      <a:spLocks/>
-                    </wps:cNvSpPr>
-                    <wps:spPr>
-                      <a:xfrm>
-                        <a:off x="0" y="0"/>
-                        <a:ext cx="2089150" cy="393700"/>
-                      </a:xfrm>
-                      <a:prstGeom prst="rect">
-                        <a:avLst/>
-                      </a:prstGeom>
-                    </wps:spPr>
-                    <wps:txbx>
-                      <w:txbxContent>
-                        <w:p>
-                          <w:pPr>
-                            <w:spacing w:before="120"/>
-                            <w:jc w:val="center"/>
-                            <w:rPr>
-                              <w:rFonts w:hAnsi="Calibri"/>
-                              <w:color w:val="000000" w:themeColor="text1"/>
-                              <w:kern w:val="24"/>
-                            </w:rPr>
-                          </w:pPr>
-                          <w:r>
-                            <w:rPr>
-                              <w:rFonts w:hAnsi="Calibri"/>
-                              <w:color w:val="000000" w:themeColor="text1"/>
-                              <w:kern w:val="24"/>
-                            </w:rPr>
-                            <w:t>07MASW: Análisis de datos Web</w:t>
-                          </w:r>
-                        </w:p>
-                        <w:p>
-                          <w:pPr>
-                            <w:spacing w:before="120"/>
-                            <w:jc w:val="center"/>
-                            <w:rPr>
-                              <w:rFonts w:hAnsi="Calibri"/>
-                              <w:color w:val="FFFFFF" w:themeColor="background1"/>
-                              <w:kern w:val="24"/>
-                              <w:sz w:val="28"/>
-                              <w:szCs w:val="28"/>
-                            </w:rPr>
-                          </w:pPr>
-                          <w:r>
-                            <w:rPr>
-                              <w:rFonts w:hAnsi="Calibri"/>
-                              <w:color w:val="FFFFFF" w:themeColor="background1"/>
-                              <w:kern w:val="24"/>
-                              <w:sz w:val="28"/>
-                              <w:szCs w:val="28"/>
-                            </w:rPr>
-                            <w:t>Análisis de datos web</w:t>
-                          </w:r>
-                        </w:p>
-                      </w:txbxContent>
-                    </wps:txbx>
-                    <wps:bodyPr wrap="square">
-                      <a:noAutofit/>
-                    </wps:bodyPr>
-                  </wps:wsp>
-                </a:graphicData>
-              </a:graphic>
-              <wp14:sizeRelH relativeFrom="margin">
-                <wp14:pctWidth>0</wp14:pctWidth>
-              </wp14:sizeRelH>
-              <wp14:sizeRelV relativeFrom="margin">
-                <wp14:pctHeight>0</wp14:pctHeight>
-              </wp14:sizeRelV>
-            </wp:anchor>
-          </w:drawing>
-        </mc:Choice>
-        <mc:Fallback>
-          <w:pict>
-            <v:shapetype w14:anchorId="6900FC42" id="_x0000_t202" coordsize="21600,21600" o:spt="202" path="m,l,21600r21600,l21600,xe">
-              <v:stroke joinstyle="miter"/>
-              <v:path gradientshapeok="t" o:connecttype="rect"/>
-            </v:shapetype>
-            <v:shape id="Marcador de texto 4" o:spid="_x0000_s1026" type="#_x0000_t202" style="position:absolute;margin-left:-75.55pt;margin-top:-29.9pt;width:164.5pt;height:31pt;z-index:251659264;visibility:visible;mso-wrap-style:square;mso-width-percent:0;mso-height-percent:0;mso-wrap-distance-left:9pt;mso-wrap-distance-top:0;mso-wrap-distance-right:9pt;mso-wrap-distance-bottom:0;mso-position-horizontal:absolute;mso-position-horizontal-relative:text;mso-position-vertical:absolute;mso-position-vertical-relative:text;mso-width-percent:0;mso-height-percent:0;mso-width-relative:margin;mso-height-relative:margin;v-text-anchor:top" o:gfxdata="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" filled="f" stroked="f">
-              <v:textbox>
-                <w:txbxContent>
-                  <w:p>
-                    <w:pPr>
-                      <w:spacing w:before="120"/>
-                      <w:jc w:val="center"/>
-                      <w:rPr>
-                        <w:rFonts w:hAnsi="Calibri"/>
-                        <w:color w:val="000000" w:themeColor="text1"/>
-                        <w:kern w:val="24"/>
-                      </w:rPr>
-                    </w:pPr>
-                    <w:r>
-                      <w:rPr>
-                        <w:rFonts w:hAnsi="Calibri"/>
-                        <w:color w:val="000000" w:themeColor="text1"/>
-                        <w:kern w:val="24"/>
-                      </w:rPr>
-                      <w:t>07MASW: Análisis de datos Web</w:t>
-                    </w:r>
-                  </w:p>
-                  <w:p>
-                    <w:pPr>
-                      <w:spacing w:before="120"/>
-                      <w:jc w:val="center"/>
-                      <w:rPr>
-                        <w:rFonts w:hAnsi="Calibri"/>
-                        <w:color w:val="FFFFFF" w:themeColor="background1"/>
-                        <w:kern w:val="24"/>
-                        <w:sz w:val="28"/>
-                        <w:szCs w:val="28"/>
-                      </w:rPr>
-                    </w:pPr>
-                    <w:r>
-                      <w:rPr>
-                        <w:rFonts w:hAnsi="Calibri"/>
-                        <w:color w:val="FFFFFF" w:themeColor="background1"/>
-                        <w:kern w:val="24"/>
-                        <w:sz w:val="28"/>
-                        <w:szCs w:val="28"/>
-                      </w:rPr>
-                      <w:t>Análisis de datos web</w:t>
-                    </w:r>
-                  </w:p>
-                </w:txbxContent>
-              </v:textbox>
-            </v:shape>
-          </w:pict>
-        </mc:Fallback>
-      </mc:AlternateContent>
-    </w:r>
   </w:p>
 </w:hdr>
 </file>
 
 <file path=word/numbering.xml><?xml version="1.0" encoding="utf-8"?>
-<w:numbering xmlns:wpc="http://schemas.microsoft.com/office/word/2010/wordprocessingCanvas" xmlns:cx="http://schemas.microsoft.com/office/drawing/2014/chartex" xmlns:cx1="http://schemas.microsoft.com/office/drawing/2015/9/8/chartex" xmlns:cx2="http://schemas.microsoft.com/office/drawing/2015/10/21/chartex" xmlns:cx3="http://schemas.microsoft.com/office/drawing/2016/5/9/chartex" xmlns:cx4="http://schemas.microsoft.com/office/drawing/2016/5/10/chartex" xmlns:cx5="http://schemas.microsoft.com/office/drawing/2016/5/11/chartex" xmlns:cx6="http://schemas.microsoft.com/office/drawing/2016/5/12/chartex" xmlns:cx7="http://schemas.microsoft.com/office/drawing/2016/5/13/chartex" xmlns:cx8="http://schemas.microsoft.com/office/drawing/2016/5/14/chartex" xmlns:mc="http://schemas.openxmlformats.org/markup-compatibility/2006" xmlns:aink="http://schemas.microsoft.com/office/drawing/2016/ink" xmlns:am3d="http://schemas.microsoft.com/office/drawing/2017/model3d" xmlns:o="urn:schemas-microsoft-com:office:office" xmlns:oel="http://schemas.microsoft.com/office/2019/extlst" xmlns:r="http://schemas.openxmlformats.org/officeDocument/2006/relationships" xmlns:m="http://schemas.openxmlformats.org/officeDocument/2006/math" xmlns:v="urn:schemas-microsoft-com:vml" xmlns:wp14="http://schemas.microsoft.com/office/word/2010/wordprocessingDrawing" xmlns:wp="http://schemas.openxmlformats.org/drawingml/2006/wordprocessingDrawing" xmlns:w10="urn:schemas-microsoft-com:office:word" xmlns:w="http://schemas.openxmlformats.org/wordprocessingml/2006/main" xmlns:w14="http://schemas.microsoft.com/office/word/2010/wordml" xmlns:w15="http://schemas.microsoft.com/office/word/2012/wordml" xmlns:w16cex="http://schemas.microsoft.com/office/word/2018/wordml/cex" xmlns:w16cid="http://schemas.microsoft.com/office/word/2016/wordml/cid" xmlns:w16="http://schemas.microsoft.com/office/word/2018/wordml" xmlns:w16sdtdh="http://schemas.microsoft.com/office/word/2020/wordml/sdtdatahash" xmlns:w16se="http://schemas.microsoft.com/office/word/2015/wordml/symex" xmlns:wpg="http://schemas.microsoft.com/office/word/2010/wordprocessingGroup" xmlns:wpi="http://schemas.microsoft.com/office/word/2010/wordprocessingInk" xmlns:wne="http://schemas.microsoft.com/office/word/2006/wordml" xmlns:wps="http://schemas.microsoft.com/office/word/2010/wordprocessingShape" mc:Ignorable="w14 w15 w16se w16cid w16 w16cex w16sdtdh wp14">
-  <w:abstractNum w:abstractNumId="0" w15:restartNumberingAfterBreak="0">
-    <w:nsid w:val="518C26C2"/>
-    <w:multiLevelType w:val="hybridMultilevel"/>
-    <w:tmpl w:val="25F2228E"/>
-    <w:lvl w:ilvl="0" w:tplc="0C0A0001">
+<w:numbering xmlns:w="http://schemas.openxmlformats.org/wordprocessingml/2006/main" xmlns:o="urn:schemas-microsoft-com:office:office" xmlns:r="http://schemas.openxmlformats.org/officeDocument/2006/relationships" xmlns:v="urn:schemas-microsoft-com:vml" xmlns:mc="http://schemas.openxmlformats.org/markup-compatibility/2006" xmlns:w14="http://schemas.microsoft.com/office/word/2010/wordml" mc:Ignorable="w14">
+  <w:abstractNum w:abstractNumId="1">
+    <w:lvl w:ilvl="0">
       <w:start w:val="1"/>
       <w:numFmt w:val="bullet"/>
       <w:lvlText w:val=""/>
       <w:lvlJc w:val="left"/>
       <w:pPr>
+        <w:tabs>
+          <w:tab w:val="num" w:pos="0"/>
+        </w:tabs>
         <w:ind w:left="720" w:hanging="360"/>
       </w:pPr>
       <w:rPr>
-        <w:rFonts w:ascii="Symbol" w:hAnsi="Symbol" w:hint="default"/>
+        <w:rFonts w:ascii="Symbol" w:hAnsi="Symbol" w:cs="Symbol" w:hint="default"/>
       </w:rPr>
     </w:lvl>
-    <w:lvl w:ilvl="1" w:tplc="0C0A0003">
+    <w:lvl w:ilvl="1">
       <w:start w:val="1"/>
       <w:numFmt w:val="bullet"/>
       <w:lvlText w:val="o"/>
       <w:lvlJc w:val="left"/>
       <w:pPr>
+        <w:tabs>
+          <w:tab w:val="num" w:pos="0"/>
+        </w:tabs>
         <w:ind w:left="1440" w:hanging="360"/>
       </w:pPr>
       <w:rPr>
         <w:rFonts w:ascii="Courier New" w:hAnsi="Courier New" w:cs="Courier New" w:hint="default"/>
       </w:rPr>
     </w:lvl>
-    <w:lvl w:ilvl="2" w:tplc="0C0A0005" w:tentative="1">
+    <w:lvl w:ilvl="2">
       <w:start w:val="1"/>
       <w:numFmt w:val="bullet"/>
       <w:lvlText w:val=""/>
       <w:lvlJc w:val="left"/>
       <w:pPr>
+        <w:tabs>
+          <w:tab w:val="num" w:pos="0"/>
+        </w:tabs>
         <w:ind w:left="2160" w:hanging="360"/>
       </w:pPr>
       <w:rPr>
-        <w:rFonts w:ascii="Wingdings" w:hAnsi="Wingdings" w:hint="default"/>
+        <w:rFonts w:ascii="Wingdings" w:hAnsi="Wingdings" w:cs="Wingdings" w:hint="default"/>
       </w:rPr>
     </w:lvl>
-    <w:lvl w:ilvl="3" w:tplc="0C0A0001" w:tentative="1">
+    <w:lvl w:ilvl="3">
       <w:start w:val="1"/>
       <w:numFmt w:val="bullet"/>
       <w:lvlText w:val=""/>
       <w:lvlJc w:val="left"/>
       <w:pPr>
+        <w:tabs>
+          <w:tab w:val="num" w:pos="0"/>
+        </w:tabs>
         <w:ind w:left="2880" w:hanging="360"/>
       </w:pPr>
       <w:rPr>
-        <w:rFonts w:ascii="Symbol" w:hAnsi="Symbol" w:hint="default"/>
+        <w:rFonts w:ascii="Symbol" w:hAnsi="Symbol" w:cs="Symbol" w:hint="default"/>
       </w:rPr>
     </w:lvl>
-    <w:lvl w:ilvl="4" w:tplc="0C0A0003" w:tentative="1">
+    <w:lvl w:ilvl="4">
       <w:start w:val="1"/>
       <w:numFmt w:val="bullet"/>
       <w:lvlText w:val="o"/>
       <w:lvlJc w:val="left"/>
       <w:pPr>
+        <w:tabs>
+          <w:tab w:val="num" w:pos="0"/>
+        </w:tabs>
         <w:ind w:left="3600" w:hanging="360"/>
       </w:pPr>
       <w:rPr>
         <w:rFonts w:ascii="Courier New" w:hAnsi="Courier New" w:cs="Courier New" w:hint="default"/>
       </w:rPr>
     </w:lvl>
-    <w:lvl w:ilvl="5" w:tplc="0C0A0005" w:tentative="1">
+    <w:lvl w:ilvl="5">
       <w:start w:val="1"/>
       <w:numFmt w:val="bullet"/>
       <w:lvlText w:val=""/>
       <w:lvlJc w:val="left"/>
       <w:pPr>
+        <w:tabs>
+          <w:tab w:val="num" w:pos="0"/>
+        </w:tabs>
         <w:ind w:left="4320" w:hanging="360"/>
       </w:pPr>
       <w:rPr>
-        <w:rFonts w:ascii="Wingdings" w:hAnsi="Wingdings" w:hint="default"/>
+        <w:rFonts w:ascii="Wingdings" w:hAnsi="Wingdings" w:cs="Wingdings" w:hint="default"/>
       </w:rPr>
     </w:lvl>
-    <w:lvl w:ilvl="6" w:tplc="0C0A0001" w:tentative="1">
+    <w:lvl w:ilvl="6">
       <w:start w:val="1"/>
       <w:numFmt w:val="bullet"/>
       <w:lvlText w:val=""/>
       <w:lvlJc w:val="left"/>
       <w:pPr>
+        <w:tabs>
+          <w:tab w:val="num" w:pos="0"/>
+        </w:tabs>
         <w:ind w:left="5040" w:hanging="360"/>
       </w:pPr>
       <w:rPr>
-        <w:rFonts w:ascii="Symbol" w:hAnsi="Symbol" w:hint="default"/>
+        <w:rFonts w:ascii="Symbol" w:hAnsi="Symbol" w:cs="Symbol" w:hint="default"/>
       </w:rPr>
     </w:lvl>
-    <w:lvl w:ilvl="7" w:tplc="0C0A0003" w:tentative="1">
+    <w:lvl w:ilvl="7">
       <w:start w:val="1"/>
       <w:numFmt w:val="bullet"/>
       <w:lvlText w:val="o"/>
       <w:lvlJc w:val="left"/>
       <w:pPr>
+        <w:tabs>
+          <w:tab w:val="num" w:pos="0"/>
+        </w:tabs>
         <w:ind w:left="5760" w:hanging="360"/>
       </w:pPr>
       <w:rPr>
         <w:rFonts w:ascii="Courier New" w:hAnsi="Courier New" w:cs="Courier New" w:hint="default"/>
       </w:rPr>
     </w:lvl>
-    <w:lvl w:ilvl="8" w:tplc="0C0A0005" w:tentative="1">
+    <w:lvl w:ilvl="8">
       <w:start w:val="1"/>
       <w:numFmt w:val="bullet"/>
       <w:lvlText w:val=""/>
       <w:lvlJc w:val="left"/>
       <w:pPr>
+        <w:tabs>
+          <w:tab w:val="num" w:pos="0"/>
+        </w:tabs>
         <w:ind w:left="6480" w:hanging="360"/>
       </w:pPr>
       <w:rPr>
-        <w:rFonts w:ascii="Wingdings" w:hAnsi="Wingdings" w:hint="default"/>
+        <w:rFonts w:ascii="Wingdings" w:hAnsi="Wingdings" w:cs="Wingdings" w:hint="default"/>
       </w:rPr>
     </w:lvl>
   </w:abstractNum>
-  <w:num w:numId="1" w16cid:durableId="1922910901">
-    <w:abstractNumId w:val="0"/>
+  <w:abstractNum w:abstractNumId="2">
+    <w:lvl w:ilvl="0">
+      <w:start w:val="1"/>
+      <w:numFmt w:val="none"/>
+      <w:suff w:val="nothing"/>
+      <w:lvlText w:val=""/>
+      <w:lvlJc w:val="left"/>
+      <w:pPr>
+        <w:tabs>
+          <w:tab w:val="num" w:pos="0"/>
+        </w:tabs>
+        <w:ind w:left="0" w:hanging="0"/>
+      </w:pPr>
+    </w:lvl>
+    <w:lvl w:ilvl="1">
+      <w:start w:val="1"/>
+      <w:numFmt w:val="none"/>
+      <w:suff w:val="nothing"/>
+      <w:lvlText w:val=""/>
+      <w:lvlJc w:val="left"/>
+      <w:pPr>
+        <w:tabs>
+          <w:tab w:val="num" w:pos="0"/>
+        </w:tabs>
+        <w:ind w:left="0" w:hanging="0"/>
+      </w:pPr>
+    </w:lvl>
+    <w:lvl w:ilvl="2">
+      <w:start w:val="1"/>
+      <w:numFmt w:val="none"/>
+      <w:suff w:val="nothing"/>
+      <w:lvlText w:val=""/>
+      <w:lvlJc w:val="left"/>
+      <w:pPr>
+        <w:tabs>
+          <w:tab w:val="num" w:pos="0"/>
+        </w:tabs>
+        <w:ind w:left="0" w:hanging="0"/>
+      </w:pPr>
+    </w:lvl>
+    <w:lvl w:ilvl="3">
+      <w:start w:val="1"/>
+      <w:numFmt w:val="none"/>
+      <w:suff w:val="nothing"/>
+      <w:lvlText w:val=""/>
+      <w:lvlJc w:val="left"/>
+      <w:pPr>
+        <w:tabs>
+          <w:tab w:val="num" w:pos="0"/>
+        </w:tabs>
+        <w:ind w:left="0" w:hanging="0"/>
+      </w:pPr>
+    </w:lvl>
+    <w:lvl w:ilvl="4">
+      <w:start w:val="1"/>
+      <w:numFmt w:val="none"/>
+      <w:suff w:val="nothing"/>
+      <w:lvlText w:val=""/>
+      <w:lvlJc w:val="left"/>
+      <w:pPr>
+        <w:tabs>
+          <w:tab w:val="num" w:pos="0"/>
+        </w:tabs>
+        <w:ind w:left="0" w:hanging="0"/>
+      </w:pPr>
+    </w:lvl>
+    <w:lvl w:ilvl="5">
+      <w:start w:val="1"/>
+      <w:numFmt w:val="none"/>
+      <w:suff w:val="nothing"/>
+      <w:lvlText w:val=""/>
+      <w:lvlJc w:val="left"/>
+      <w:pPr>
+        <w:tabs>
+          <w:tab w:val="num" w:pos="0"/>
+        </w:tabs>
+        <w:ind w:left="0" w:hanging="0"/>
+      </w:pPr>
+    </w:lvl>
+    <w:lvl w:ilvl="6">
+      <w:start w:val="1"/>
+      <w:numFmt w:val="none"/>
+      <w:suff w:val="nothing"/>
+      <w:lvlText w:val=""/>
+      <w:lvlJc w:val="left"/>
+      <w:pPr>
+        <w:tabs>
+          <w:tab w:val="num" w:pos="0"/>
+        </w:tabs>
+        <w:ind w:left="0" w:hanging="0"/>
+      </w:pPr>
+    </w:lvl>
+    <w:lvl w:ilvl="7">
+      <w:start w:val="1"/>
+      <w:numFmt w:val="none"/>
+      <w:suff w:val="nothing"/>
+      <w:lvlText w:val=""/>
+      <w:lvlJc w:val="left"/>
+      <w:pPr>
+        <w:tabs>
+          <w:tab w:val="num" w:pos="0"/>
+        </w:tabs>
+        <w:ind w:left="0" w:hanging="0"/>
+      </w:pPr>
+    </w:lvl>
+    <w:lvl w:ilvl="8">
+      <w:start w:val="1"/>
+      <w:numFmt w:val="none"/>
+      <w:suff w:val="nothing"/>
+      <w:lvlText w:val=""/>
+      <w:lvlJc w:val="left"/>
+      <w:pPr>
+        <w:tabs>
+          <w:tab w:val="num" w:pos="0"/>
+        </w:tabs>
+        <w:ind w:left="0" w:hanging="0"/>
+      </w:pPr>
+    </w:lvl>
+  </w:abstractNum>
+  <w:num w:numId="1">
+    <w:abstractNumId w:val="1"/>
+  </w:num>
+  <w:num w:numId="2">
+    <w:abstractNumId w:val="2"/>
   </w:num>
 </w:numbering>
 </file>
 
 <file path=word/styles.xml><?xml version="1.0" encoding="utf-8"?>
-<w:styles xmlns:mc="http://schemas.openxmlformats.org/markup-compatibility/2006" xmlns:r="http://schemas.openxmlformats.org/officeDocument/2006/relationships" xmlns:w="http://schemas.openxmlformats.org/wordprocessingml/2006/main" xmlns:w14="http://schemas.microsoft.com/office/word/2010/wordml" xmlns:w15="http://schemas.microsoft.com/office/word/2012/wordml" xmlns:w16cex="http://schemas.microsoft.com/office/word/2018/wordml/cex" xmlns:w16cid="http://schemas.microsoft.com/office/word/2016/wordml/cid" xmlns:w16="http://schemas.microsoft.com/office/word/2018/wordml" xmlns:w16sdtdh="http://schemas.microsoft.com/office/word/2020/wordml/sdtdatahash" xmlns:w16se="http://schemas.microsoft.com/office/word/2015/wordml/symex" mc:Ignorable="w14 w15 w16se w16cid w16 w16cex w16sdtdh">
+<w:styles xmlns:w="http://schemas.openxmlformats.org/wordprocessingml/2006/main" xmlns:w14="http://schemas.microsoft.com/office/word/2010/wordml" xmlns:mc="http://schemas.openxmlformats.org/markup-compatibility/2006" mc:Ignorable="w14">
   <w:docDefaults>
     <w:rPrDefault>
       <w:rPr>
-        <w:rFonts w:asciiTheme="minorHAnsi" w:eastAsiaTheme="minorHAnsi" w:hAnsiTheme="minorHAnsi" w:cstheme="minorBidi"/>
+        <w:rFonts w:ascii="Calibri" w:hAnsi="Calibri" w:eastAsia="Calibri" w:cs="" w:asciiTheme="minorHAnsi" w:cstheme="minorBidi" w:eastAsiaTheme="minorHAnsi" w:hAnsiTheme="minorHAnsi"/>
         <w:sz w:val="22"/>
         <w:szCs w:val="22"/>
         <w:lang w:val="es-ES" w:eastAsia="en-US" w:bidi="ar-SA"/>
@@ -894,21 +1791,21 @@
     </w:rPrDefault>
     <w:pPrDefault>
       <w:pPr>
-        <w:spacing w:after="160" w:line="259" w:lineRule="auto"/>
+        <w:suppressAutoHyphens w:val="true"/>
       </w:pPr>
     </w:pPrDefault>
   </w:docDefaults>
   <w:latentStyles w:defLockedState="0" w:defUIPriority="99" w:defSemiHidden="0" w:defUnhideWhenUsed="0" w:defQFormat="0" w:count="376">
     <w:lsdException w:name="Normal" w:uiPriority="0" w:qFormat="1"/>
     <w:lsdException w:name="heading 1" w:uiPriority="9" w:qFormat="1"/>
-    <w:lsdException w:name="heading 2" w:semiHidden="1" w:uiPriority="9" w:unhideWhenUsed="1" w:qFormat="1"/>
-    <w:lsdException w:name="heading 3" w:semiHidden="1" w:uiPriority="9" w:unhideWhenUsed="1" w:qFormat="1"/>
-    <w:lsdException w:name="heading 4" w:semiHidden="1" w:uiPriority="9" w:unhideWhenUsed="1" w:qFormat="1"/>
-    <w:lsdException w:name="heading 5" w:semiHidden="1" w:uiPriority="9" w:unhideWhenUsed="1" w:qFormat="1"/>
-    <w:lsdException w:name="heading 6" w:semiHidden="1" w:uiPriority="9" w:unhideWhenUsed="1" w:qFormat="1"/>
-    <w:lsdException w:name="heading 7" w:semiHidden="1" w:uiPriority="9" w:unhideWhenUsed="1" w:qFormat="1"/>
-    <w:lsdException w:name="heading 8" w:semiHidden="1" w:uiPriority="9" w:unhideWhenUsed="1" w:qFormat="1"/>
-    <w:lsdException w:name="heading 9" w:semiHidden="1" w:uiPriority="9" w:unhideWhenUsed="1" w:qFormat="1"/>
+    <w:lsdException w:name="heading 2" w:uiPriority="9" w:semiHidden="1" w:unhideWhenUsed="1" w:qFormat="1"/>
+    <w:lsdException w:name="heading 3" w:uiPriority="9" w:semiHidden="1" w:unhideWhenUsed="1" w:qFormat="1"/>
+    <w:lsdException w:name="heading 4" w:uiPriority="9" w:semiHidden="1" w:unhideWhenUsed="1" w:qFormat="1"/>
+    <w:lsdException w:name="heading 5" w:uiPriority="9" w:semiHidden="1" w:unhideWhenUsed="1" w:qFormat="1"/>
+    <w:lsdException w:name="heading 6" w:uiPriority="9" w:semiHidden="1" w:unhideWhenUsed="1" w:qFormat="1"/>
+    <w:lsdException w:name="heading 7" w:uiPriority="9" w:semiHidden="1" w:unhideWhenUsed="1" w:qFormat="1"/>
+    <w:lsdException w:name="heading 8" w:uiPriority="9" w:semiHidden="1" w:unhideWhenUsed="1" w:qFormat="1"/>
+    <w:lsdException w:name="heading 9" w:uiPriority="9" w:semiHidden="1" w:unhideWhenUsed="1" w:qFormat="1"/>
     <w:lsdException w:name="index 1" w:semiHidden="1" w:unhideWhenUsed="1"/>
     <w:lsdException w:name="index 2" w:semiHidden="1" w:unhideWhenUsed="1"/>
     <w:lsdException w:name="index 3" w:semiHidden="1" w:unhideWhenUsed="1"/>
@@ -918,22 +1815,22 @@
     <w:lsdException w:name="index 7" w:semiHidden="1" w:unhideWhenUsed="1"/>
     <w:lsdException w:name="index 8" w:semiHidden="1" w:unhideWhenUsed="1"/>
     <w:lsdException w:name="index 9" w:semiHidden="1" w:unhideWhenUsed="1"/>
-    <w:lsdException w:name="toc 1" w:semiHidden="1" w:uiPriority="39" w:unhideWhenUsed="1"/>
-    <w:lsdException w:name="toc 2" w:semiHidden="1" w:uiPriority="39" w:unhideWhenUsed="1"/>
-    <w:lsdException w:name="toc 3" w:semiHidden="1" w:uiPriority="39" w:unhideWhenUsed="1"/>
-    <w:lsdException w:name="toc 4" w:semiHidden="1" w:uiPriority="39" w:unhideWhenUsed="1"/>
-    <w:lsdException w:name="toc 5" w:semiHidden="1" w:uiPriority="39" w:unhideWhenUsed="1"/>
-    <w:lsdException w:name="toc 6" w:semiHidden="1" w:uiPriority="39" w:unhideWhenUsed="1"/>
-    <w:lsdException w:name="toc 7" w:semiHidden="1" w:uiPriority="39" w:unhideWhenUsed="1"/>
-    <w:lsdException w:name="toc 8" w:semiHidden="1" w:uiPriority="39" w:unhideWhenUsed="1"/>
-    <w:lsdException w:name="toc 9" w:semiHidden="1" w:uiPriority="39" w:unhideWhenUsed="1"/>
+    <w:lsdException w:name="toc 1" w:uiPriority="39" w:semiHidden="1" w:unhideWhenUsed="1"/>
+    <w:lsdException w:name="toc 2" w:uiPriority="39" w:semiHidden="1" w:unhideWhenUsed="1"/>
+    <w:lsdException w:name="toc 3" w:uiPriority="39" w:semiHidden="1" w:unhideWhenUsed="1"/>
+    <w:lsdException w:name="toc 4" w:uiPriority="39" w:semiHidden="1" w:unhideWhenUsed="1"/>
+    <w:lsdException w:name="toc 5" w:uiPriority="39" w:semiHidden="1" w:unhideWhenUsed="1"/>
+    <w:lsdException w:name="toc 6" w:uiPriority="39" w:semiHidden="1" w:unhideWhenUsed="1"/>
+    <w:lsdException w:name="toc 7" w:uiPriority="39" w:semiHidden="1" w:unhideWhenUsed="1"/>
+    <w:lsdException w:name="toc 8" w:uiPriority="39" w:semiHidden="1" w:unhideWhenUsed="1"/>
+    <w:lsdException w:name="toc 9" w:uiPriority="39" w:semiHidden="1" w:unhideWhenUsed="1"/>
     <w:lsdException w:name="Normal Indent" w:semiHidden="1" w:unhideWhenUsed="1"/>
     <w:lsdException w:name="footnote text" w:semiHidden="1" w:unhideWhenUsed="1"/>
     <w:lsdException w:name="annotation text" w:semiHidden="1" w:unhideWhenUsed="1"/>
     <w:lsdException w:name="header" w:semiHidden="1" w:unhideWhenUsed="1"/>
     <w:lsdException w:name="footer" w:semiHidden="1" w:unhideWhenUsed="1"/>
     <w:lsdException w:name="index heading" w:semiHidden="1" w:unhideWhenUsed="1"/>
-    <w:lsdException w:name="caption" w:semiHidden="1" w:uiPriority="35" w:unhideWhenUsed="1" w:qFormat="1"/>
+    <w:lsdException w:name="caption" w:uiPriority="35" w:semiHidden="1" w:unhideWhenUsed="1" w:qFormat="1"/>
     <w:lsdException w:name="table of figures" w:semiHidden="1" w:unhideWhenUsed="1"/>
     <w:lsdException w:name="envelope address" w:semiHidden="1" w:unhideWhenUsed="1"/>
     <w:lsdException w:name="envelope return" w:semiHidden="1" w:unhideWhenUsed="1"/>
@@ -964,7 +1861,7 @@
     <w:lsdException w:name="Title" w:uiPriority="10" w:qFormat="1"/>
     <w:lsdException w:name="Closing" w:semiHidden="1" w:unhideWhenUsed="1"/>
     <w:lsdException w:name="Signature" w:semiHidden="1" w:unhideWhenUsed="1"/>
-    <w:lsdException w:name="Default Paragraph Font" w:semiHidden="1" w:uiPriority="1" w:unhideWhenUsed="1"/>
+    <w:lsdException w:name="Default Paragraph Font" w:uiPriority="1" w:semiHidden="1" w:unhideWhenUsed="1"/>
     <w:lsdException w:name="Body Text" w:semiHidden="1" w:unhideWhenUsed="1"/>
     <w:lsdException w:name="Body Text Indent" w:semiHidden="1" w:unhideWhenUsed="1"/>
     <w:lsdException w:name="List Continue" w:semiHidden="1" w:unhideWhenUsed="1"/>
@@ -1164,8 +2061,8 @@
     <w:lsdException w:name="Subtle Reference" w:uiPriority="31" w:qFormat="1"/>
     <w:lsdException w:name="Intense Reference" w:uiPriority="32" w:qFormat="1"/>
     <w:lsdException w:name="Book Title" w:uiPriority="33" w:qFormat="1"/>
-    <w:lsdException w:name="Bibliography" w:semiHidden="1" w:uiPriority="37" w:unhideWhenUsed="1"/>
-    <w:lsdException w:name="TOC Heading" w:semiHidden="1" w:uiPriority="39" w:unhideWhenUsed="1" w:qFormat="1"/>
+    <w:lsdException w:name="Bibliography" w:uiPriority="37" w:semiHidden="1" w:unhideWhenUsed="1"/>
+    <w:lsdException w:name="TOC Heading" w:uiPriority="39" w:semiHidden="1" w:unhideWhenUsed="1" w:qFormat="1"/>
     <w:lsdException w:name="Plain Table 1" w:uiPriority="41"/>
     <w:lsdException w:name="Plain Table 2" w:uiPriority="42"/>
     <w:lsdException w:name="Plain Table 3" w:uiPriority="43"/>
@@ -1276,15 +2173,182 @@
     <w:lsdException w:name="Unresolved Mention" w:semiHidden="1" w:unhideWhenUsed="1"/>
     <w:lsdException w:name="Smart Link" w:semiHidden="1" w:unhideWhenUsed="1"/>
   </w:latentStyles>
-  <w:style w:type="paragraph" w:default="1" w:styleId="Normal">
+  <w:style w:type="paragraph" w:styleId="Normal" w:default="1">
     <w:name w:val="Normal"/>
     <w:qFormat/>
+    <w:pPr>
+      <w:widowControl/>
+      <w:bidi w:val="0"/>
+      <w:spacing w:lineRule="auto" w:line="259" w:before="0" w:after="160"/>
+      <w:jc w:val="left"/>
+    </w:pPr>
+    <w:rPr>
+      <w:rFonts w:ascii="Calibri" w:hAnsi="Calibri" w:eastAsia="Calibri" w:cs="" w:asciiTheme="minorHAnsi" w:cstheme="minorBidi" w:eastAsiaTheme="minorHAnsi" w:hAnsiTheme="minorHAnsi"/>
+      <w:color w:val="auto"/>
+      <w:kern w:val="0"/>
+      <w:sz w:val="22"/>
+      <w:szCs w:val="22"/>
+      <w:lang w:val="es-ES" w:eastAsia="en-US" w:bidi="ar-SA"/>
+    </w:rPr>
   </w:style>
-  <w:style w:type="character" w:default="1" w:styleId="Fuentedeprrafopredeter">
+  <w:style w:type="character" w:styleId="DefaultParagraphFont" w:default="1">
     <w:name w:val="Default Paragraph Font"/>
     <w:uiPriority w:val="1"/>
     <w:semiHidden/>
     <w:unhideWhenUsed/>
+    <w:qFormat/>
+    <w:rPr/>
+  </w:style>
+  <w:style w:type="character" w:styleId="EncabezadoCar" w:customStyle="1">
+    <w:name w:val="Encabezado Car"/>
+    <w:basedOn w:val="DefaultParagraphFont"/>
+    <w:uiPriority w:val="99"/>
+    <w:qFormat/>
+    <w:rsid w:val="00ef5509"/>
+    <w:rPr/>
+  </w:style>
+  <w:style w:type="character" w:styleId="PiedepginaCar" w:customStyle="1">
+    <w:name w:val="Pie de página Car"/>
+    <w:basedOn w:val="DefaultParagraphFont"/>
+    <w:uiPriority w:val="99"/>
+    <w:qFormat/>
+    <w:rsid w:val="00ef5509"/>
+    <w:rPr/>
+  </w:style>
+  <w:style w:type="character" w:styleId="EnlacedeInternet">
+    <w:name w:val="Hyperlink"/>
+    <w:rPr>
+      <w:color w:val="000080"/>
+      <w:u w:val="single"/>
+      <w:lang w:val="zxx" w:eastAsia="zxx" w:bidi="zxx"/>
+    </w:rPr>
+  </w:style>
+  <w:style w:type="paragraph" w:styleId="Ttulo">
+    <w:name w:val="Título"/>
+    <w:basedOn w:val="Normal"/>
+    <w:next w:val="Cuerpodetexto"/>
+    <w:qFormat/>
+    <w:pPr>
+      <w:keepNext w:val="true"/>
+      <w:spacing w:before="240" w:after="120"/>
+    </w:pPr>
+    <w:rPr>
+      <w:rFonts w:ascii="Liberation Sans" w:hAnsi="Liberation Sans" w:eastAsia="Noto Sans CJK SC" w:cs="FreeSans"/>
+      <w:sz w:val="28"/>
+      <w:szCs w:val="28"/>
+    </w:rPr>
+  </w:style>
+  <w:style w:type="paragraph" w:styleId="Cuerpodetexto">
+    <w:name w:val="Body Text"/>
+    <w:basedOn w:val="Normal"/>
+    <w:pPr>
+      <w:spacing w:lineRule="auto" w:line="276" w:before="0" w:after="140"/>
+    </w:pPr>
+    <w:rPr/>
+  </w:style>
+  <w:style w:type="paragraph" w:styleId="Lista">
+    <w:name w:val="List"/>
+    <w:basedOn w:val="Cuerpodetexto"/>
+    <w:pPr/>
+    <w:rPr>
+      <w:rFonts w:cs="FreeSans"/>
+    </w:rPr>
+  </w:style>
+  <w:style w:type="paragraph" w:styleId="Leyenda">
+    <w:name w:val="Caption"/>
+    <w:basedOn w:val="Normal"/>
+    <w:qFormat/>
+    <w:pPr>
+      <w:suppressLineNumbers/>
+      <w:spacing w:before="120" w:after="120"/>
+    </w:pPr>
+    <w:rPr>
+      <w:rFonts w:cs="FreeSans"/>
+      <w:i/>
+      <w:iCs/>
+      <w:sz w:val="24"/>
+      <w:szCs w:val="24"/>
+    </w:rPr>
+  </w:style>
+  <w:style w:type="paragraph" w:styleId="Ndice">
+    <w:name w:val="Índice"/>
+    <w:basedOn w:val="Normal"/>
+    <w:qFormat/>
+    <w:pPr>
+      <w:suppressLineNumbers/>
+    </w:pPr>
+    <w:rPr>
+      <w:rFonts w:cs="FreeSans"/>
+      <w:lang w:val="zxx" w:eastAsia="zxx" w:bidi="zxx"/>
+    </w:rPr>
+  </w:style>
+  <w:style w:type="paragraph" w:styleId="ListParagraph">
+    <w:name w:val="List Paragraph"/>
+    <w:basedOn w:val="Normal"/>
+    <w:uiPriority w:val="34"/>
+    <w:qFormat/>
+    <w:rsid w:val="0058395d"/>
+    <w:pPr>
+      <w:spacing w:before="0" w:after="160"/>
+      <w:ind w:left="720" w:hanging="0"/>
+      <w:contextualSpacing/>
+    </w:pPr>
+    <w:rPr/>
+  </w:style>
+  <w:style w:type="paragraph" w:styleId="Cabeceraypie">
+    <w:name w:val="Cabecera y pie"/>
+    <w:basedOn w:val="Normal"/>
+    <w:qFormat/>
+    <w:pPr/>
+    <w:rPr/>
+  </w:style>
+  <w:style w:type="paragraph" w:styleId="Cabecera">
+    <w:name w:val="Header"/>
+    <w:basedOn w:val="Normal"/>
+    <w:link w:val="EncabezadoCar"/>
+    <w:uiPriority w:val="99"/>
+    <w:unhideWhenUsed/>
+    <w:rsid w:val="00ef5509"/>
+    <w:pPr>
+      <w:tabs>
+        <w:tab w:val="clear" w:pos="708"/>
+        <w:tab w:val="center" w:pos="4252" w:leader="none"/>
+        <w:tab w:val="right" w:pos="8504" w:leader="none"/>
+      </w:tabs>
+      <w:spacing w:lineRule="auto" w:line="240" w:before="0" w:after="0"/>
+    </w:pPr>
+    <w:rPr/>
+  </w:style>
+  <w:style w:type="paragraph" w:styleId="Piedepgina">
+    <w:name w:val="Footer"/>
+    <w:basedOn w:val="Normal"/>
+    <w:link w:val="PiedepginaCar"/>
+    <w:uiPriority w:val="99"/>
+    <w:unhideWhenUsed/>
+    <w:rsid w:val="00ef5509"/>
+    <w:pPr>
+      <w:tabs>
+        <w:tab w:val="clear" w:pos="708"/>
+        <w:tab w:val="center" w:pos="4252" w:leader="none"/>
+        <w:tab w:val="right" w:pos="8504" w:leader="none"/>
+      </w:tabs>
+      <w:spacing w:lineRule="auto" w:line="240" w:before="0" w:after="0"/>
+    </w:pPr>
+    <w:rPr/>
+  </w:style>
+  <w:style w:type="paragraph" w:styleId="Contenidodelmarco">
+    <w:name w:val="Contenido del marco"/>
+    <w:basedOn w:val="Normal"/>
+    <w:qFormat/>
+    <w:pPr/>
+    <w:rPr/>
+  </w:style>
+  <w:style w:type="numbering" w:styleId="NoList" w:default="1">
+    <w:name w:val="No List"/>
+    <w:uiPriority w:val="99"/>
+    <w:semiHidden/>
+    <w:unhideWhenUsed/>
+    <w:qFormat/>
   </w:style>
   <w:style w:type="table" w:default="1" w:styleId="Tablanormal">
     <w:name w:val="Normal Table"/>
@@ -1292,7 +2356,6 @@
     <w:semiHidden/>
     <w:unhideWhenUsed/>
     <w:tblPr>
-      <w:tblInd w:w="0" w:type="dxa"/>
       <w:tblCellMar>
         <w:top w:w="0" w:type="dxa"/>
         <w:left w:w="108" w:type="dxa"/>
@@ -1301,85 +2364,24 @@
       </w:tblCellMar>
     </w:tblPr>
   </w:style>
-  <w:style w:type="numbering" w:default="1" w:styleId="Sinlista">
-    <w:name w:val="No List"/>
-    <w:uiPriority w:val="99"/>
-    <w:semiHidden/>
-    <w:unhideWhenUsed/>
-  </w:style>
-  <w:style w:type="paragraph" w:styleId="Prrafodelista">
-    <w:name w:val="List Paragraph"/>
-    <w:basedOn w:val="Normal"/>
-    <w:uiPriority w:val="34"/>
-    <w:qFormat/>
-    <w:rsid w:val="0058395D"/>
-    <w:pPr>
-      <w:ind w:left="720"/>
-      <w:contextualSpacing/>
-    </w:pPr>
-  </w:style>
   <w:style w:type="table" w:styleId="Tablaconcuadrcula">
     <w:name w:val="Table Grid"/>
     <w:basedOn w:val="Tablanormal"/>
     <w:uiPriority w:val="39"/>
-    <w:rsid w:val="00EF5509"/>
+    <w:rsid w:val="00ef5509"/>
     <w:pPr>
       <w:spacing w:after="0" w:line="240" w:lineRule="auto"/>
     </w:pPr>
     <w:tblPr>
       <w:tblBorders>
-        <w:top w:val="single" w:sz="4" w:space="0" w:color="auto"/>
-        <w:left w:val="single" w:sz="4" w:space="0" w:color="auto"/>
-        <w:bottom w:val="single" w:sz="4" w:space="0" w:color="auto"/>
-        <w:right w:val="single" w:sz="4" w:space="0" w:color="auto"/>
-        <w:insideH w:val="single" w:sz="4" w:space="0" w:color="auto"/>
-        <w:insideV w:val="single" w:sz="4" w:space="0" w:color="auto"/>
+        <w:top w:val="single" w:color="auto" w:sz="4" w:space="0"/>
+        <w:left w:val="single" w:color="auto" w:sz="4" w:space="0"/>
+        <w:bottom w:val="single" w:color="auto" w:sz="4" w:space="0"/>
+        <w:right w:val="single" w:color="auto" w:sz="4" w:space="0"/>
+        <w:insideH w:val="single" w:color="auto" w:sz="4" w:space="0"/>
+        <w:insideV w:val="single" w:color="auto" w:sz="4" w:space="0"/>
       </w:tblBorders>
     </w:tblPr>
-  </w:style>
-  <w:style w:type="paragraph" w:styleId="Encabezado">
-    <w:name w:val="header"/>
-    <w:basedOn w:val="Normal"/>
-    <w:link w:val="EncabezadoCar"/>
-    <w:uiPriority w:val="99"/>
-    <w:unhideWhenUsed/>
-    <w:rsid w:val="00EF5509"/>
-    <w:pPr>
-      <w:tabs>
-        <w:tab w:val="center" w:pos="4252"/>
-        <w:tab w:val="right" w:pos="8504"/>
-      </w:tabs>
-      <w:spacing w:after="0" w:line="240" w:lineRule="auto"/>
-    </w:pPr>
-  </w:style>
-  <w:style w:type="character" w:customStyle="1" w:styleId="EncabezadoCar">
-    <w:name w:val="Encabezado Car"/>
-    <w:basedOn w:val="Fuentedeprrafopredeter"/>
-    <w:link w:val="Encabezado"/>
-    <w:uiPriority w:val="99"/>
-    <w:rsid w:val="00EF5509"/>
-  </w:style>
-  <w:style w:type="paragraph" w:styleId="Piedepgina">
-    <w:name w:val="footer"/>
-    <w:basedOn w:val="Normal"/>
-    <w:link w:val="PiedepginaCar"/>
-    <w:uiPriority w:val="99"/>
-    <w:unhideWhenUsed/>
-    <w:rsid w:val="00EF5509"/>
-    <w:pPr>
-      <w:tabs>
-        <w:tab w:val="center" w:pos="4252"/>
-        <w:tab w:val="right" w:pos="8504"/>
-      </w:tabs>
-      <w:spacing w:after="0" w:line="240" w:lineRule="auto"/>
-    </w:pPr>
-  </w:style>
-  <w:style w:type="character" w:customStyle="1" w:styleId="PiedepginaCar">
-    <w:name w:val="Pie de página Car"/>
-    <w:basedOn w:val="Fuentedeprrafopredeter"/>
-    <w:link w:val="Piedepgina"/>
-    <w:uiPriority w:val="99"/>
-    <w:rsid w:val="00EF5509"/>
   </w:style>
 </w:styles>
 </file>

</xml_diff>

<commit_message>
Pequeña modificación en el fichero word
Modificada la propuesta y entregada
</commit_message>
<xml_diff>
--- a/Actividad_2/Actividad_2_3.docx
+++ b/Actividad_2/Actividad_2_3.docx
@@ -31,7 +31,8 @@
           <w:p>
             <w:pPr>
               <w:pStyle w:val="Normal"/>
-              <w:widowControl/>
+              <w:widowControl w:val="false"/>
+              <w:suppressAutoHyphens w:val="true"/>
               <w:spacing w:lineRule="auto" w:line="240" w:before="0" w:after="0"/>
               <w:jc w:val="center"/>
               <w:rPr>
@@ -60,7 +61,8 @@
           <w:p>
             <w:pPr>
               <w:pStyle w:val="Normal"/>
-              <w:widowControl/>
+              <w:widowControl w:val="false"/>
+              <w:suppressAutoHyphens w:val="true"/>
               <w:spacing w:lineRule="auto" w:line="240" w:before="0" w:after="0"/>
               <w:jc w:val="center"/>
               <w:rPr>
@@ -101,7 +103,8 @@
           <w:p>
             <w:pPr>
               <w:pStyle w:val="Normal"/>
-              <w:widowControl/>
+              <w:widowControl w:val="false"/>
+              <w:suppressAutoHyphens w:val="true"/>
               <w:spacing w:lineRule="auto" w:line="240" w:before="0" w:after="0"/>
               <w:jc w:val="left"/>
               <w:rPr>
@@ -126,7 +129,8 @@
           <w:p>
             <w:pPr>
               <w:pStyle w:val="Normal"/>
-              <w:widowControl/>
+              <w:widowControl w:val="false"/>
+              <w:suppressAutoHyphens w:val="true"/>
               <w:spacing w:lineRule="auto" w:line="240" w:before="0" w:after="0"/>
               <w:jc w:val="left"/>
               <w:rPr>
@@ -150,7 +154,8 @@
           <w:p>
             <w:pPr>
               <w:pStyle w:val="Normal"/>
-              <w:widowControl/>
+              <w:widowControl w:val="false"/>
+              <w:suppressAutoHyphens w:val="true"/>
               <w:spacing w:lineRule="auto" w:line="240" w:before="0" w:after="0"/>
               <w:jc w:val="left"/>
               <w:rPr>
@@ -210,7 +215,8 @@
           <w:p>
             <w:pPr>
               <w:pStyle w:val="Normal"/>
-              <w:widowControl/>
+              <w:widowControl w:val="false"/>
+              <w:suppressAutoHyphens w:val="true"/>
               <w:spacing w:lineRule="auto" w:line="240" w:before="0" w:after="0"/>
               <w:jc w:val="left"/>
               <w:rPr>
@@ -229,23 +235,14 @@
                 <w:szCs w:val="22"/>
                 <w:lang w:val="es-ES" w:eastAsia="en-US" w:bidi="ar-SA"/>
               </w:rPr>
-              <w:t xml:space="preserve">Nombre Alumno: </w:t>
-            </w:r>
-            <w:r>
-              <w:rPr>
-                <w:rFonts w:eastAsia="Calibri" w:cs=""/>
-                <w:kern w:val="0"/>
-                <w:sz w:val="22"/>
-                <w:szCs w:val="22"/>
-                <w:lang w:val="es-ES" w:eastAsia="en-US" w:bidi="ar-SA"/>
-              </w:rPr>
-              <w:t>Rubén Gómez Olivencia</w:t>
+              <w:t>Nombre Alumno: Rubén Gómez Olivencia</w:t>
             </w:r>
           </w:p>
           <w:p>
             <w:pPr>
               <w:pStyle w:val="Normal"/>
-              <w:widowControl/>
+              <w:widowControl w:val="false"/>
+              <w:suppressAutoHyphens w:val="true"/>
               <w:spacing w:lineRule="auto" w:line="240" w:before="0" w:after="0"/>
               <w:jc w:val="left"/>
               <w:rPr>
@@ -269,7 +266,8 @@
           <w:p>
             <w:pPr>
               <w:pStyle w:val="Normal"/>
-              <w:widowControl/>
+              <w:widowControl w:val="false"/>
+              <w:suppressAutoHyphens w:val="true"/>
               <w:spacing w:lineRule="auto" w:line="240" w:before="0" w:after="0"/>
               <w:jc w:val="left"/>
               <w:rPr>
@@ -307,11 +305,12 @@
           <w:p>
             <w:pPr>
               <w:pStyle w:val="ListParagraph"/>
-              <w:widowControl/>
+              <w:widowControl w:val="false"/>
               <w:numPr>
                 <w:ilvl w:val="0"/>
                 <w:numId w:val="1"/>
               </w:numPr>
+              <w:suppressAutoHyphens w:val="true"/>
               <w:spacing w:lineRule="auto" w:line="360" w:before="0" w:after="0"/>
               <w:contextualSpacing/>
               <w:jc w:val="left"/>
@@ -337,11 +336,12 @@
           <w:p>
             <w:pPr>
               <w:pStyle w:val="ListParagraph"/>
-              <w:widowControl/>
+              <w:widowControl w:val="false"/>
               <w:numPr>
                 <w:ilvl w:val="0"/>
                 <w:numId w:val="1"/>
               </w:numPr>
+              <w:suppressAutoHyphens w:val="true"/>
               <w:spacing w:lineRule="auto" w:line="360" w:before="0" w:after="0"/>
               <w:contextualSpacing/>
               <w:jc w:val="left"/>
@@ -367,11 +367,12 @@
           <w:p>
             <w:pPr>
               <w:pStyle w:val="ListParagraph"/>
-              <w:widowControl/>
+              <w:widowControl w:val="false"/>
               <w:numPr>
                 <w:ilvl w:val="0"/>
                 <w:numId w:val="1"/>
               </w:numPr>
+              <w:suppressAutoHyphens w:val="true"/>
               <w:spacing w:lineRule="auto" w:line="360" w:before="0" w:after="0"/>
               <w:contextualSpacing/>
               <w:jc w:val="left"/>
@@ -397,11 +398,12 @@
           <w:p>
             <w:pPr>
               <w:pStyle w:val="ListParagraph"/>
-              <w:widowControl/>
+              <w:widowControl w:val="false"/>
               <w:numPr>
                 <w:ilvl w:val="1"/>
                 <w:numId w:val="1"/>
               </w:numPr>
+              <w:suppressAutoHyphens w:val="true"/>
               <w:spacing w:lineRule="auto" w:line="360" w:before="0" w:after="0"/>
               <w:contextualSpacing/>
               <w:jc w:val="left"/>
@@ -427,11 +429,12 @@
           <w:p>
             <w:pPr>
               <w:pStyle w:val="ListParagraph"/>
-              <w:widowControl/>
+              <w:widowControl w:val="false"/>
               <w:numPr>
                 <w:ilvl w:val="1"/>
                 <w:numId w:val="1"/>
               </w:numPr>
+              <w:suppressAutoHyphens w:val="true"/>
               <w:spacing w:lineRule="auto" w:line="360" w:before="0" w:after="0"/>
               <w:contextualSpacing/>
               <w:jc w:val="left"/>
@@ -457,11 +460,12 @@
           <w:p>
             <w:pPr>
               <w:pStyle w:val="ListParagraph"/>
-              <w:widowControl/>
+              <w:widowControl w:val="false"/>
               <w:numPr>
                 <w:ilvl w:val="1"/>
                 <w:numId w:val="1"/>
               </w:numPr>
+              <w:suppressAutoHyphens w:val="true"/>
               <w:spacing w:lineRule="auto" w:line="360" w:before="0" w:after="0"/>
               <w:contextualSpacing/>
               <w:jc w:val="left"/>
@@ -487,11 +491,12 @@
           <w:p>
             <w:pPr>
               <w:pStyle w:val="ListParagraph"/>
-              <w:widowControl/>
+              <w:widowControl w:val="false"/>
               <w:numPr>
                 <w:ilvl w:val="1"/>
                 <w:numId w:val="1"/>
               </w:numPr>
+              <w:suppressAutoHyphens w:val="true"/>
               <w:spacing w:lineRule="auto" w:line="360" w:before="0" w:after="0"/>
               <w:contextualSpacing/>
               <w:jc w:val="left"/>
@@ -517,11 +522,12 @@
           <w:p>
             <w:pPr>
               <w:pStyle w:val="ListParagraph"/>
-              <w:widowControl/>
+              <w:widowControl w:val="false"/>
               <w:numPr>
                 <w:ilvl w:val="0"/>
                 <w:numId w:val="1"/>
               </w:numPr>
+              <w:suppressAutoHyphens w:val="true"/>
               <w:spacing w:lineRule="auto" w:line="360" w:before="0" w:after="0"/>
               <w:contextualSpacing/>
               <w:jc w:val="left"/>
@@ -547,11 +553,12 @@
           <w:p>
             <w:pPr>
               <w:pStyle w:val="ListParagraph"/>
-              <w:widowControl/>
+              <w:widowControl w:val="false"/>
               <w:numPr>
                 <w:ilvl w:val="1"/>
                 <w:numId w:val="1"/>
               </w:numPr>
+              <w:suppressAutoHyphens w:val="true"/>
               <w:spacing w:lineRule="auto" w:line="360" w:before="0" w:after="0"/>
               <w:contextualSpacing/>
               <w:jc w:val="left"/>
@@ -577,11 +584,12 @@
           <w:p>
             <w:pPr>
               <w:pStyle w:val="ListParagraph"/>
-              <w:widowControl/>
+              <w:widowControl w:val="false"/>
               <w:numPr>
                 <w:ilvl w:val="1"/>
                 <w:numId w:val="1"/>
               </w:numPr>
+              <w:suppressAutoHyphens w:val="true"/>
               <w:spacing w:lineRule="auto" w:line="360" w:before="0" w:after="0"/>
               <w:contextualSpacing/>
               <w:jc w:val="left"/>
@@ -607,11 +615,12 @@
           <w:p>
             <w:pPr>
               <w:pStyle w:val="ListParagraph"/>
-              <w:widowControl/>
+              <w:widowControl w:val="false"/>
               <w:numPr>
                 <w:ilvl w:val="0"/>
                 <w:numId w:val="1"/>
               </w:numPr>
+              <w:suppressAutoHyphens w:val="true"/>
               <w:spacing w:lineRule="auto" w:line="360" w:before="0" w:after="0"/>
               <w:contextualSpacing/>
               <w:jc w:val="left"/>
@@ -637,11 +646,12 @@
           <w:p>
             <w:pPr>
               <w:pStyle w:val="ListParagraph"/>
-              <w:widowControl/>
+              <w:widowControl w:val="false"/>
               <w:numPr>
                 <w:ilvl w:val="1"/>
                 <w:numId w:val="1"/>
               </w:numPr>
+              <w:suppressAutoHyphens w:val="true"/>
               <w:spacing w:lineRule="auto" w:line="360" w:before="0" w:after="0"/>
               <w:contextualSpacing/>
               <w:jc w:val="left"/>
@@ -667,11 +677,12 @@
           <w:p>
             <w:pPr>
               <w:pStyle w:val="ListParagraph"/>
-              <w:widowControl/>
+              <w:widowControl w:val="false"/>
               <w:numPr>
                 <w:ilvl w:val="1"/>
                 <w:numId w:val="1"/>
               </w:numPr>
+              <w:suppressAutoHyphens w:val="true"/>
               <w:spacing w:lineRule="auto" w:line="360" w:before="0" w:after="0"/>
               <w:contextualSpacing/>
               <w:jc w:val="left"/>
@@ -697,11 +708,12 @@
           <w:p>
             <w:pPr>
               <w:pStyle w:val="ListParagraph"/>
-              <w:widowControl/>
+              <w:widowControl w:val="false"/>
               <w:numPr>
                 <w:ilvl w:val="1"/>
                 <w:numId w:val="1"/>
               </w:numPr>
+              <w:suppressAutoHyphens w:val="true"/>
               <w:spacing w:lineRule="auto" w:line="360" w:before="0" w:after="0"/>
               <w:contextualSpacing/>
               <w:jc w:val="left"/>
@@ -727,11 +739,12 @@
           <w:p>
             <w:pPr>
               <w:pStyle w:val="ListParagraph"/>
-              <w:widowControl/>
+              <w:widowControl w:val="false"/>
               <w:numPr>
                 <w:ilvl w:val="0"/>
                 <w:numId w:val="1"/>
               </w:numPr>
+              <w:suppressAutoHyphens w:val="true"/>
               <w:spacing w:lineRule="auto" w:line="360" w:before="0" w:after="0"/>
               <w:contextualSpacing/>
               <w:jc w:val="left"/>
@@ -757,7 +770,8 @@
           <w:p>
             <w:pPr>
               <w:pStyle w:val="Normal"/>
-              <w:widowControl/>
+              <w:widowControl w:val="false"/>
+              <w:suppressAutoHyphens w:val="true"/>
               <w:spacing w:lineRule="auto" w:line="240" w:before="0" w:after="0"/>
               <w:jc w:val="left"/>
               <w:rPr>
@@ -792,7 +806,8 @@
           <w:p>
             <w:pPr>
               <w:pStyle w:val="Normal"/>
-              <w:widowControl/>
+              <w:widowControl w:val="false"/>
+              <w:suppressAutoHyphens w:val="true"/>
               <w:spacing w:lineRule="auto" w:line="240" w:before="0" w:after="0"/>
               <w:jc w:val="center"/>
               <w:rPr>
@@ -804,21 +819,17 @@
             </w:pPr>
             <w:r>
               <w:rPr>
-                <w:rFonts w:eastAsia="Calibri" w:cs=""/>
                 <w:b/>
                 <w:bCs/>
-                <w:kern w:val="0"/>
-                <w:sz w:val="22"/>
-                <w:szCs w:val="22"/>
                 <w:u w:val="single"/>
-                <w:lang w:val="es-ES" w:eastAsia="en-US" w:bidi="ar-SA"/>
               </w:rPr>
             </w:r>
           </w:p>
           <w:p>
             <w:pPr>
               <w:pStyle w:val="Normal"/>
-              <w:widowControl/>
+              <w:widowControl w:val="false"/>
+              <w:suppressAutoHyphens w:val="true"/>
               <w:spacing w:lineRule="auto" w:line="240" w:before="0" w:after="0"/>
               <w:jc w:val="center"/>
               <w:rPr>
@@ -845,7 +856,8 @@
           <w:p>
             <w:pPr>
               <w:pStyle w:val="Normal"/>
-              <w:widowControl/>
+              <w:widowControl w:val="false"/>
+              <w:suppressAutoHyphens w:val="true"/>
               <w:spacing w:lineRule="auto" w:line="240" w:before="0" w:after="0"/>
               <w:jc w:val="left"/>
               <w:rPr>
@@ -870,7 +882,8 @@
           <w:p>
             <w:pPr>
               <w:pStyle w:val="Normal"/>
-              <w:widowControl/>
+              <w:widowControl w:val="false"/>
+              <w:suppressAutoHyphens w:val="true"/>
               <w:spacing w:lineRule="auto" w:line="240" w:before="0" w:after="0"/>
               <w:jc w:val="left"/>
               <w:rPr>
@@ -894,7 +907,8 @@
           <w:p>
             <w:pPr>
               <w:pStyle w:val="Normal"/>
-              <w:widowControl/>
+              <w:widowControl w:val="false"/>
+              <w:suppressAutoHyphens w:val="true"/>
               <w:spacing w:lineRule="auto" w:line="240" w:before="0" w:after="0"/>
               <w:jc w:val="left"/>
               <w:rPr>
@@ -919,7 +933,8 @@
           <w:p>
             <w:pPr>
               <w:pStyle w:val="Normal"/>
-              <w:widowControl/>
+              <w:widowControl w:val="false"/>
+              <w:suppressAutoHyphens w:val="true"/>
               <w:spacing w:lineRule="auto" w:line="240" w:before="0" w:after="0"/>
               <w:jc w:val="left"/>
               <w:rPr>
@@ -943,7 +958,8 @@
           <w:p>
             <w:pPr>
               <w:pStyle w:val="Normal"/>
-              <w:widowControl/>
+              <w:widowControl w:val="false"/>
+              <w:suppressAutoHyphens w:val="true"/>
               <w:spacing w:lineRule="auto" w:line="240" w:before="0" w:after="0"/>
               <w:jc w:val="left"/>
               <w:rPr>
@@ -991,7 +1007,8 @@
           <w:p>
             <w:pPr>
               <w:pStyle w:val="Normal"/>
-              <w:widowControl/>
+              <w:widowControl w:val="false"/>
+              <w:suppressAutoHyphens w:val="true"/>
               <w:spacing w:lineRule="auto" w:line="240" w:before="0" w:after="0"/>
               <w:jc w:val="left"/>
               <w:rPr>
@@ -1015,7 +1032,8 @@
           <w:p>
             <w:pPr>
               <w:pStyle w:val="Normal"/>
-              <w:widowControl/>
+              <w:widowControl w:val="false"/>
+              <w:suppressAutoHyphens w:val="true"/>
               <w:spacing w:lineRule="auto" w:line="240" w:before="0" w:after="0"/>
               <w:jc w:val="left"/>
               <w:rPr/>
@@ -1034,7 +1052,8 @@
           <w:p>
             <w:pPr>
               <w:pStyle w:val="Normal"/>
-              <w:widowControl/>
+              <w:widowControl w:val="false"/>
+              <w:suppressAutoHyphens w:val="true"/>
               <w:spacing w:lineRule="auto" w:line="240" w:before="0" w:after="0"/>
               <w:jc w:val="left"/>
               <w:rPr>
@@ -1046,15 +1065,87 @@
               </w:rPr>
             </w:pPr>
             <w:r>
+              <w:rPr>
+                <w:rFonts w:eastAsia="Calibri" w:cs=""/>
+                <w:kern w:val="0"/>
+                <w:sz w:val="22"/>
+                <w:szCs w:val="22"/>
+                <w:lang w:val="es-ES" w:eastAsia="en-US" w:bidi="ar-SA"/>
+              </w:rPr>
+            </w:r>
+          </w:p>
+          <w:p>
+            <w:pPr>
+              <w:pStyle w:val="Normal"/>
+              <w:widowControl w:val="false"/>
+              <w:suppressAutoHyphens w:val="true"/>
+              <w:spacing w:lineRule="auto" w:line="240" w:before="0" w:after="0"/>
+              <w:jc w:val="left"/>
               <w:rPr/>
+            </w:pPr>
+            <w:r>
+              <w:rPr>
+                <w:rFonts w:eastAsia="Calibri" w:cs=""/>
+                <w:kern w:val="0"/>
+                <w:sz w:val="22"/>
+                <w:szCs w:val="22"/>
+                <w:lang w:val="es-ES" w:eastAsia="en-US" w:bidi="ar-SA"/>
+              </w:rPr>
+              <w:t xml:space="preserve">Con ello obtendríamos todas las subvenciones otorgadas hasta ahora. Habría que realizar cierta limpieza de datos (valores duplicados por estar en 2 idiomas, castellano y euskera), simplificar datos (convertir departamentos/organizaciones/áreas a números), dar el formato correcto a cada campo... Tras esto, por cada subvención otorgada obtendríamos unos 8 datos, sin contar el texto completo de la propia subvención </w:t>
+            </w:r>
+            <w:r>
+              <w:rPr>
+                <w:rFonts w:eastAsia="Calibri" w:cs=""/>
+                <w:kern w:val="0"/>
+                <w:sz w:val="22"/>
+                <w:szCs w:val="22"/>
+                <w:lang w:val="es-ES" w:eastAsia="en-US" w:bidi="ar-SA"/>
+              </w:rPr>
+              <w:t>(para lo que habría que realizar un análisis de texto)</w:t>
+            </w:r>
+            <w:r>
+              <w:rPr>
+                <w:rFonts w:eastAsia="Calibri" w:cs=""/>
+                <w:kern w:val="0"/>
+                <w:sz w:val="22"/>
+                <w:szCs w:val="22"/>
+                <w:lang w:val="es-ES" w:eastAsia="en-US" w:bidi="ar-SA"/>
+              </w:rPr>
+              <w:t>. Debido a que los datos  no se actualizan de manera diaria, los datos nuevos se podrían obtener una vez al mes (existen llamadas a la API para obtener sólo subvenciones entre fechas).</w:t>
             </w:r>
           </w:p>
           <w:p>
             <w:pPr>
               <w:pStyle w:val="Normal"/>
-              <w:widowControl/>
+              <w:widowControl w:val="false"/>
+              <w:suppressAutoHyphens w:val="true"/>
               <w:spacing w:lineRule="auto" w:line="240" w:before="0" w:after="0"/>
               <w:jc w:val="left"/>
+              <w:rPr>
+                <w:rFonts w:ascii="Calibri" w:hAnsi="Calibri" w:eastAsia="Calibri" w:cs=""/>
+                <w:kern w:val="0"/>
+                <w:sz w:val="22"/>
+                <w:szCs w:val="22"/>
+                <w:lang w:val="es-ES" w:eastAsia="en-US" w:bidi="ar-SA"/>
+              </w:rPr>
+            </w:pPr>
+            <w:r>
+              <w:rPr>
+                <w:rFonts w:eastAsia="Calibri" w:cs=""/>
+                <w:kern w:val="0"/>
+                <w:sz w:val="22"/>
+                <w:szCs w:val="22"/>
+                <w:lang w:val="es-ES" w:eastAsia="en-US" w:bidi="ar-SA"/>
+              </w:rPr>
+            </w:r>
+          </w:p>
+          <w:p>
+            <w:pPr>
+              <w:pStyle w:val="Normal"/>
+              <w:widowControl w:val="false"/>
+              <w:suppressAutoHyphens w:val="true"/>
+              <w:spacing w:lineRule="auto" w:line="240" w:before="0" w:after="0"/>
+              <w:jc w:val="left"/>
               <w:rPr/>
             </w:pPr>
             <w:r>
@@ -1065,13 +1156,14 @@
                 <w:szCs w:val="22"/>
                 <w:lang w:val="es-ES" w:eastAsia="en-US" w:bidi="ar-SA"/>
               </w:rPr>
-              <w:t>Con ello obtendríamos todas las subvenciones otorgadas hasta ahora. Habría que realizar cierta limpieza de datos (valores duplicados por estar en 2 idiomas, castellano y euskera), simplificar datos (convertir departamentos/organizaciones/áreas a números), dar el formato correcto a cada campo... Tras esto, por cada subvención otorgada obtendríamos unos 8 datos. Debido a que los datos  no se actualizan de manera diaria, los datos nuevos se podrían obtener una vez al mes (existen llamadas a la API para obtener sólo subvenciones entre fechas).</w:t>
+              <w:t>Para el entrenamiento se contaría con algo más de 758.000 subvenciones. Para comprobar la eficiencia del dataset, se podría partir y entrenar con el 80% de los datos y luego realizar pruebas con el 20% restante, para ver la eficiencia obtenida.</w:t>
             </w:r>
           </w:p>
           <w:p>
             <w:pPr>
               <w:pStyle w:val="Normal"/>
-              <w:widowControl/>
+              <w:widowControl w:val="false"/>
+              <w:suppressAutoHyphens w:val="true"/>
               <w:spacing w:lineRule="auto" w:line="240" w:before="0" w:after="0"/>
               <w:jc w:val="left"/>
               <w:rPr>
@@ -1083,15 +1175,67 @@
               </w:rPr>
             </w:pPr>
             <w:r>
+              <w:rPr>
+                <w:rFonts w:eastAsia="Calibri" w:cs=""/>
+                <w:kern w:val="0"/>
+                <w:sz w:val="22"/>
+                <w:szCs w:val="22"/>
+                <w:lang w:val="es-ES" w:eastAsia="en-US" w:bidi="ar-SA"/>
+              </w:rPr>
+            </w:r>
+          </w:p>
+          <w:p>
+            <w:pPr>
+              <w:pStyle w:val="Normal"/>
+              <w:widowControl w:val="false"/>
+              <w:suppressAutoHyphens w:val="true"/>
+              <w:spacing w:lineRule="auto" w:line="240" w:before="0" w:after="0"/>
+              <w:jc w:val="left"/>
               <w:rPr/>
+            </w:pPr>
+            <w:r>
+              <w:rPr>
+                <w:rFonts w:eastAsia="Calibri" w:cs=""/>
+                <w:kern w:val="0"/>
+                <w:sz w:val="22"/>
+                <w:szCs w:val="22"/>
+                <w:lang w:val="es-ES" w:eastAsia="en-US" w:bidi="ar-SA"/>
+              </w:rPr>
+              <w:t>La idea es predecir a qué empresa se le va a adjudicar una subvención teniendo en cuenta el histórico que tenemos. Para ello, con los datos analizados podemos hacer uso del sistema de clusterización, y de esta manera, para próximas subvenciones tratar de predecir en qué clúster encajaría.</w:t>
             </w:r>
           </w:p>
           <w:p>
             <w:pPr>
               <w:pStyle w:val="Normal"/>
-              <w:widowControl/>
+              <w:widowControl w:val="false"/>
+              <w:suppressAutoHyphens w:val="true"/>
               <w:spacing w:lineRule="auto" w:line="240" w:before="0" w:after="0"/>
               <w:jc w:val="left"/>
+              <w:rPr>
+                <w:rFonts w:ascii="Calibri" w:hAnsi="Calibri" w:eastAsia="Calibri" w:cs=""/>
+                <w:kern w:val="0"/>
+                <w:sz w:val="22"/>
+                <w:szCs w:val="22"/>
+                <w:lang w:val="es-ES" w:eastAsia="en-US" w:bidi="ar-SA"/>
+              </w:rPr>
+            </w:pPr>
+            <w:r>
+              <w:rPr>
+                <w:rFonts w:eastAsia="Calibri" w:cs=""/>
+                <w:kern w:val="0"/>
+                <w:sz w:val="22"/>
+                <w:szCs w:val="22"/>
+                <w:lang w:val="es-ES" w:eastAsia="en-US" w:bidi="ar-SA"/>
+              </w:rPr>
+            </w:r>
+          </w:p>
+          <w:p>
+            <w:pPr>
+              <w:pStyle w:val="Normal"/>
+              <w:widowControl w:val="false"/>
+              <w:suppressAutoHyphens w:val="true"/>
+              <w:spacing w:lineRule="auto" w:line="240" w:before="0" w:after="0"/>
+              <w:jc w:val="left"/>
               <w:rPr/>
             </w:pPr>
             <w:r>
@@ -1102,17 +1246,18 @@
                 <w:szCs w:val="22"/>
                 <w:lang w:val="es-ES" w:eastAsia="en-US" w:bidi="ar-SA"/>
               </w:rPr>
-              <w:t>Para el entrenamiento se contaría con algo más de 758.000 subvenciones con 8 datos cada una. Para comprobar la eficiencia del dataset, se podría partir y entrenar con el 80% de los datos y luego realizar pruebas con el 20% restante, para ver la eficiencia obtenida.</w:t>
+              <w:t>Para finalizar, es interesante tratar de definir si el proyecto es viable. Debido a que existen subvenciones ofrecidos por muchos organismos (ayuntamientos, diputaciones, Gobierno Vasco…), y que cualquier persona puede obtener subvenciones de menos de 3000€, es posible que incluirlas haga que se pierda eficiencia. Esta cantidad es la mínima para que no tenga que ser concurso público. Si se descartan todas las subvenciones menores a 3000€, nos quedarían algo más de 157.000 subvenciones.</w:t>
             </w:r>
           </w:p>
           <w:p>
             <w:pPr>
               <w:pStyle w:val="Normal"/>
-              <w:widowControl/>
+              <w:widowControl w:val="false"/>
+              <w:suppressAutoHyphens w:val="true"/>
               <w:spacing w:lineRule="auto" w:line="240" w:before="0" w:after="0"/>
               <w:jc w:val="left"/>
               <w:rPr>
-                <w:rFonts w:ascii="Calibri" w:hAnsi="Calibri" w:eastAsia="Calibri" w:cs=""/>
+                <w:rFonts w:eastAsia="Calibri" w:cs=""/>
                 <w:kern w:val="0"/>
                 <w:sz w:val="22"/>
                 <w:szCs w:val="22"/>
@@ -1126,7 +1271,8 @@
           <w:p>
             <w:pPr>
               <w:pStyle w:val="Normal"/>
-              <w:widowControl/>
+              <w:widowControl w:val="false"/>
+              <w:suppressAutoHyphens w:val="true"/>
               <w:spacing w:lineRule="auto" w:line="240" w:before="0" w:after="0"/>
               <w:jc w:val="left"/>
               <w:rPr/>
@@ -1139,81 +1285,7 @@
                 <w:szCs w:val="22"/>
                 <w:lang w:val="es-ES" w:eastAsia="en-US" w:bidi="ar-SA"/>
               </w:rPr>
-              <w:t>La idea de predecir a qué empresa se le va a adjudicar una subvención teniendo en cuenta el histórico que tenemos. Para ello, con los datos analizados podemos hacer uso del sistema de clusterización, y de esta manera, para próximas subvenciones tratar de predecir en qué clúster encajaría.</w:t>
-            </w:r>
-          </w:p>
-          <w:p>
-            <w:pPr>
-              <w:pStyle w:val="Normal"/>
-              <w:widowControl/>
-              <w:spacing w:lineRule="auto" w:line="240" w:before="0" w:after="0"/>
-              <w:jc w:val="left"/>
-              <w:rPr>
-                <w:rFonts w:ascii="Calibri" w:hAnsi="Calibri" w:eastAsia="Calibri" w:cs=""/>
-                <w:kern w:val="0"/>
-                <w:sz w:val="22"/>
-                <w:szCs w:val="22"/>
-                <w:lang w:val="es-ES" w:eastAsia="en-US" w:bidi="ar-SA"/>
-              </w:rPr>
-            </w:pPr>
-            <w:r>
-              <w:rPr/>
-            </w:r>
-          </w:p>
-          <w:p>
-            <w:pPr>
-              <w:pStyle w:val="Normal"/>
-              <w:widowControl/>
-              <w:spacing w:lineRule="auto" w:line="240" w:before="0" w:after="0"/>
-              <w:jc w:val="left"/>
-              <w:rPr/>
-            </w:pPr>
-            <w:r>
-              <w:rPr>
-                <w:rFonts w:eastAsia="Calibri" w:cs=""/>
-                <w:kern w:val="0"/>
-                <w:sz w:val="22"/>
-                <w:szCs w:val="22"/>
-                <w:lang w:val="es-ES" w:eastAsia="en-US" w:bidi="ar-SA"/>
-              </w:rPr>
-              <w:t>Para finalizar, es interesante tratar de definir si el proyecto es viable. Debido a que existen subvenciones ofrecidos por muchos organismos (ayuntamientos, diputaciones, Gobierno Vasco…), y que cualquier persona puede obtener subvenciones de menos de 3000€, es posible que incluirlas haga que se pierda eficiencia. Esta cantidad es la mínima para que no tenga que ser concurso público.</w:t>
-            </w:r>
-          </w:p>
-          <w:p>
-            <w:pPr>
-              <w:pStyle w:val="Normal"/>
-              <w:widowControl/>
-              <w:spacing w:lineRule="auto" w:line="240" w:before="0" w:after="0"/>
-              <w:jc w:val="left"/>
-              <w:rPr>
-                <w:rFonts w:ascii="Calibri" w:hAnsi="Calibri" w:eastAsia="Calibri" w:cs=""/>
-                <w:kern w:val="0"/>
-                <w:sz w:val="22"/>
-                <w:szCs w:val="22"/>
-                <w:lang w:val="es-ES" w:eastAsia="en-US" w:bidi="ar-SA"/>
-              </w:rPr>
-            </w:pPr>
-            <w:r>
-              <w:rPr/>
-            </w:r>
-          </w:p>
-          <w:p>
-            <w:pPr>
-              <w:pStyle w:val="Normal"/>
-              <w:widowControl/>
-              <w:spacing w:lineRule="auto" w:line="240" w:before="0" w:after="0"/>
-              <w:jc w:val="left"/>
-              <w:rPr/>
-            </w:pPr>
-            <w:r>
-              <w:rPr>
-                <w:rFonts w:eastAsia="Calibri" w:cs=""/>
-                <w:kern w:val="0"/>
-                <w:sz w:val="22"/>
-                <w:szCs w:val="22"/>
-                <w:lang w:val="es-ES" w:eastAsia="en-US" w:bidi="ar-SA"/>
-              </w:rPr>
-              <w:t>Si se descartan todas las subvenciones menores a 3000€, nos quedarían algo más de 157.000 subvenciones. Para más de 10.000€ tendríamos 69600 subvenciones. Y si decidiésemos aumentar el mínimo a 250.000€, tendríamos un total de 6867 subvenciones otorgadas. Es posible que a medida que aumentando el mínimo, la probabilidad de acertar aumente, ya que la cantidad de empresas participantes sea menor (al no tener la capacidad de poder participar en esas subvenciones).</w:t>
+              <w:t>Realizar el análisis de los textos de la subvenciones no será una tarea sencilla, pero teniendo en cuenta la gran cantidad de datos previos que se obtendrían, el sistema obtendría un buen entrenamiento. Habría que tener en cuenta tras realizar los tests oportunos con los datos de test el porcentaje de aciertos se puede considerar lo suficientemente óptimo como para determinar que el sistema predice de manera viable o no.</w:t>
             </w:r>
           </w:p>
         </w:tc>
@@ -1255,7 +1327,7 @@
         <w:docPartGallery w:val="Page Numbers (Bottom of Page)"/>
         <w:docPartUnique w:val="true"/>
       </w:docPartObj>
-      <w:id w:val="842521247"/>
+      <w:id w:val="1728435179"/>
     </w:sdtPr>
     <w:sdtContent>
       <w:p>
@@ -1278,7 +1350,7 @@
         </w:r>
         <w:r>
           <w:rPr/>
-          <w:t>2</w:t>
+          <w:t>3</w:t>
         </w:r>
         <w:r>
           <w:rPr/>
@@ -1466,11 +1538,11 @@
           <wp:effectExtent l="0" t="0" r="0" b="0"/>
           <wp:wrapThrough wrapText="bothSides">
             <wp:wrapPolygon edited="0">
-              <wp:start x="-35" y="0"/>
-              <wp:lineTo x="-35" y="21102"/>
-              <wp:lineTo x="21094" y="21102"/>
-              <wp:lineTo x="21094" y="0"/>
-              <wp:lineTo x="-35" y="0"/>
+              <wp:start x="-91" y="0"/>
+              <wp:lineTo x="-91" y="20999"/>
+              <wp:lineTo x="21037" y="20999"/>
+              <wp:lineTo x="21037" y="0"/>
+              <wp:lineTo x="-91" y="0"/>
             </wp:wrapPolygon>
           </wp:wrapThrough>
           <wp:docPr id="3" name="Imagen 1" descr=""/>
@@ -2178,6 +2250,7 @@
     <w:qFormat/>
     <w:pPr>
       <w:widowControl/>
+      <w:suppressAutoHyphens w:val="true"/>
       <w:bidi w:val="0"/>
       <w:spacing w:lineRule="auto" w:line="259" w:before="0" w:after="160"/>
       <w:jc w:val="left"/>
@@ -2219,6 +2292,14 @@
     <w:name w:val="Hyperlink"/>
     <w:rPr>
       <w:color w:val="000080"/>
+      <w:u w:val="single"/>
+      <w:lang w:val="zxx" w:eastAsia="zxx" w:bidi="zxx"/>
+    </w:rPr>
+  </w:style>
+  <w:style w:type="character" w:styleId="EnlacedeInternetvisitado">
+    <w:name w:val="FollowedHyperlink"/>
+    <w:rPr>
+      <w:color w:val="800000"/>
       <w:u w:val="single"/>
       <w:lang w:val="zxx" w:eastAsia="zxx" w:bidi="zxx"/>
     </w:rPr>

</xml_diff>